<commit_message>
updates to report, excel stuff, question 3 code
</commit_message>
<xml_diff>
--- a/Assignment1/Report.docx
+++ b/Assignment1/Report.docx
@@ -20,29 +20,13 @@
     </w:p>
     <w:p>
       <w:r>
-        <w:t xml:space="preserve">The </w:t>
-      </w:r>
-      <w:proofErr w:type="spellStart"/>
-      <w:r>
-        <w:t>Choleski</w:t>
-      </w:r>
-      <w:proofErr w:type="spellEnd"/>
-      <w:r>
-        <w:t xml:space="preserve"> decomposition </w:t>
+        <w:t xml:space="preserve">The Choleski decomposition </w:t>
       </w:r>
       <w:r>
         <w:t xml:space="preserve">was </w:t>
       </w:r>
       <w:r>
-        <w:t xml:space="preserve">implemented according to the algorithm seen in class. The programming language used for the implementation was Python. A Matrix and </w:t>
-      </w:r>
-      <w:proofErr w:type="spellStart"/>
-      <w:r>
-        <w:t>MatrixElement</w:t>
-      </w:r>
-      <w:proofErr w:type="spellEnd"/>
-      <w:r>
-        <w:t xml:space="preserve"> classes were created to assist in coding the solution. The Matrix class had helper methods such as multiply (multiplies two matrices), transpose, subtract, clear, get (to get the value of an element), and set (to set the value of an element).</w:t>
+        <w:t>implemented according to the algorithm seen in class. The programming language used for the implementation was Python. A Matrix and MatrixElement classes were created to assist in coding the solution. The Matrix class had helper methods such as multiply (multiplies two matrices), transpose, subtract, clear, get (to get the value of an element), and set (to set the value of an element).</w:t>
       </w:r>
       <w:r>
         <w:t xml:space="preserve"> Please see appendix for the commented code.</w:t>
@@ -95,15 +79,7 @@
         </m:sSup>
       </m:oMath>
       <w:r>
-        <w:t>by multiplying a lower matrix L by its transpose to obtain A. This was done for n=2</w:t>
-      </w:r>
-      <w:proofErr w:type="gramStart"/>
-      <w:r>
-        <w:t>,3</w:t>
-      </w:r>
-      <w:proofErr w:type="gramEnd"/>
-      <w:r>
-        <w:t xml:space="preserve"> and 4.</w:t>
+        <w:t>by multiplying a lower matrix L by its transpose to obtain A. This was done for n=2,3 and 4.</w:t>
       </w:r>
     </w:p>
     <w:p>
@@ -125,15 +101,7 @@
         <w:t xml:space="preserve">The program was tested successfully using the </w:t>
       </w:r>
       <w:r>
-        <w:t xml:space="preserve">matrices from (b) and arbitrary x vectors. A method called </w:t>
-      </w:r>
-      <w:proofErr w:type="spellStart"/>
-      <w:r>
-        <w:t>testCholeski</w:t>
-      </w:r>
-      <w:proofErr w:type="spellEnd"/>
-      <w:r>
-        <w:t xml:space="preserve"> was written to take a lower matrix L and a vector x to generate the real, symmetric and positive-definite A (</w:t>
+        <w:t>matrices from (b) and arbitrary x vectors. A method called testCholeski was written to take a lower matrix L and a vector x to generate the real, symmetric and positive-definite A (</w:t>
       </w:r>
       <m:oMath>
         <m:r>
@@ -181,23 +149,7 @@
         </m:r>
       </m:oMath>
       <w:r>
-        <w:t xml:space="preserve">). These were then passed to the </w:t>
-      </w:r>
-      <w:proofErr w:type="spellStart"/>
-      <w:r>
-        <w:t>Choleski</w:t>
-      </w:r>
-      <w:proofErr w:type="spellEnd"/>
-      <w:r>
-        <w:t xml:space="preserve"> method to compute the solution. The program was made such that a visual comparison between the expected x and the resulting solution x was possible (allowing confirmation of the proper operation of the </w:t>
-      </w:r>
-      <w:proofErr w:type="spellStart"/>
-      <w:r>
-        <w:t>Choleski</w:t>
-      </w:r>
-      <w:proofErr w:type="spellEnd"/>
-      <w:r>
-        <w:t xml:space="preserve"> method).</w:t>
+        <w:t>). These were then passed to the Choleski method to compute the solution. The program was made such that a visual comparison between the expected x and the resulting solution x was possible (allowing confirmation of the proper operation of the Choleski method).</w:t>
       </w:r>
     </w:p>
     <w:p>
@@ -215,17 +167,12 @@
     </w:p>
     <w:p>
       <w:r>
-        <w:rPr>
-          <w:noProof/>
-        </w:rPr>
-      </w:r>
-      <w:r>
         <w:pict>
           <v:shapetype id="_x0000_t202" coordsize="21600,21600" o:spt="202" path="m,l,21600r21600,l21600,xe">
             <v:stroke joinstyle="miter"/>
             <v:path gradientshapeok="t" o:connecttype="rect"/>
           </v:shapetype>
-          <v:shape id="_x0000_s1026" type="#_x0000_t202" style="width:2in;height:2in;mso-wrap-style:none;mso-position-horizontal-relative:char;mso-position-vertical-relative:line">
+          <v:shape id="_x0000_s1027" type="#_x0000_t202" style="width:2in;height:2in;mso-wrap-style:none;mso-position-horizontal-relative:char;mso-position-vertical-relative:line">
             <v:textbox style="mso-fit-shape-to-text:t">
               <w:txbxContent>
                 <w:p>
@@ -249,20 +196,7 @@
                     <w:spacing w:after="0" w:line="240" w:lineRule="auto"/>
                   </w:pPr>
                   <w:r>
-                    <w:t xml:space="preserve">Next lines: </w:t>
-                  </w:r>
-                  <w:proofErr w:type="spellStart"/>
-                  <w:r>
-                    <w:t>J</w:t>
-                  </w:r>
-                  <w:proofErr w:type="gramStart"/>
-                  <w:r>
-                    <w:t>,R,E</w:t>
-                  </w:r>
-                  <w:proofErr w:type="spellEnd"/>
-                  <w:proofErr w:type="gramEnd"/>
-                  <w:r>
-                    <w:t xml:space="preserve"> values for each branch</w:t>
+                    <w:t>Next lines: J,R,E values for each branch</w:t>
                   </w:r>
                 </w:p>
                 <w:p>
@@ -283,70 +217,18 @@
     </w:p>
     <w:p>
       <w:r>
-        <w:t xml:space="preserve">The program that reads the file (called </w:t>
-      </w:r>
-      <w:proofErr w:type="spellStart"/>
-      <w:r>
-        <w:t>circuitSolver.py</w:t>
-      </w:r>
-      <w:proofErr w:type="spellEnd"/>
-      <w:r>
-        <w:t xml:space="preserve">) works by first reading the number of branches and nodes from the input file. It then goes on to construct the matrices Y, E, J and </w:t>
-      </w:r>
-      <w:proofErr w:type="gramStart"/>
-      <w:r>
-        <w:t>A</w:t>
-      </w:r>
-      <w:proofErr w:type="gramEnd"/>
-      <w:r>
-        <w:t xml:space="preserve"> (initializing them to zero) based on the number of branches and nodes.</w:t>
+        <w:t>The program that reads the file (called circuitSolver.py) works by first reading the number of branches and nodes from the input file. It then goes on to construct the matrices Y, E, J and A (initializing them to zero) based on the number of branches and nodes.</w:t>
       </w:r>
     </w:p>
     <w:p>
       <w:r>
-        <w:t xml:space="preserve">In the next step, the program reads the </w:t>
-      </w:r>
-      <w:proofErr w:type="spellStart"/>
-      <w:r>
-        <w:t>J</w:t>
-      </w:r>
-      <w:proofErr w:type="gramStart"/>
-      <w:r>
-        <w:t>,R,E</w:t>
-      </w:r>
-      <w:proofErr w:type="spellEnd"/>
-      <w:proofErr w:type="gramEnd"/>
-      <w:r>
-        <w:t xml:space="preserve"> values of each branch and sets the corresponding elements in </w:t>
-      </w:r>
-      <w:proofErr w:type="spellStart"/>
-      <w:r>
-        <w:t>Y,E</w:t>
-      </w:r>
-      <w:proofErr w:type="spellEnd"/>
-      <w:r>
-        <w:t xml:space="preserve"> and J. Finally, it traverses the incidence matrix row by row (line by line in the file) and similarly sets the corresponding values in the matrix A.</w:t>
+        <w:t>In the next step, the program reads the J,R,E values of each branch and sets the corresponding elements in Y,E and J. Finally, it traverses the incidence matrix row by row (line by line in the file) and similarly sets the corresponding values in the matrix A.</w:t>
       </w:r>
     </w:p>
     <w:p>
       <w:r>
-        <w:t xml:space="preserve">Once Y, E, J and </w:t>
-      </w:r>
-      <w:proofErr w:type="gramStart"/>
-      <w:r>
-        <w:t>A</w:t>
-      </w:r>
-      <w:proofErr w:type="gramEnd"/>
-      <w:r>
-        <w:t xml:space="preserve"> are properly setup, a call to the </w:t>
-      </w:r>
-      <w:proofErr w:type="spellStart"/>
-      <w:r>
-        <w:t>Choleski</w:t>
-      </w:r>
-      <w:proofErr w:type="spellEnd"/>
-      <w:r>
-        <w:t xml:space="preserve"> method is made with the real, symmetric and positive-definite matrix defined as: </w:t>
+        <w:lastRenderedPageBreak/>
+        <w:t xml:space="preserve">Once Y, E, J and A are properly setup, a call to the Choleski method is made with the real, symmetric and positive-definite matrix defined as: </w:t>
       </w:r>
     </w:p>
     <w:p>
@@ -433,13 +315,7 @@
                 <w:rPr>
                   <w:rFonts w:ascii="Cambria Math" w:hAnsi="Cambria Math"/>
                 </w:rPr>
-                <m:t>transp</m:t>
-              </m:r>
-              <m:r>
-                <w:rPr>
-                  <w:rFonts w:ascii="Cambria Math" w:hAnsi="Cambria Math"/>
-                </w:rPr>
-                <m:t>ose</m:t>
+                <m:t>transpose</m:t>
               </m:r>
               <m:d>
                 <m:dPr>
@@ -531,14 +407,8 @@
       </m:oMathPara>
     </w:p>
     <w:p>
-      <w:proofErr w:type="gramStart"/>
-      <w:r>
-        <w:lastRenderedPageBreak/>
-        <w:t>and</w:t>
-      </w:r>
-      <w:proofErr w:type="gramEnd"/>
-      <w:r>
-        <w:t xml:space="preserve"> the b vector as:</w:t>
+      <w:r>
+        <w:t>and the b vector as:</w:t>
       </w:r>
     </w:p>
     <w:p>
@@ -716,15 +586,7 @@
     </w:p>
     <w:p>
       <w:r>
-        <w:t xml:space="preserve">The figure below shows a sample circuit whose branches have been framed and </w:t>
-      </w:r>
-      <w:proofErr w:type="gramStart"/>
-      <w:r>
-        <w:t>whose</w:t>
-      </w:r>
-      <w:proofErr w:type="gramEnd"/>
-      <w:r>
-        <w:t xml:space="preserve"> A, Y, J and E matrices built. The corresponding input file is show below.</w:t>
+        <w:t>The figure below shows a sample circuit whose branches have been framed and whose A, Y, J and E matrices built. The corresponding input file is show below.</w:t>
       </w:r>
     </w:p>
     <w:p>
@@ -785,13 +647,8 @@
         <w:pStyle w:val="Heading2"/>
       </w:pPr>
       <w:r>
-        <w:rPr>
-          <w:noProof/>
-        </w:rPr>
-      </w:r>
-      <w:r>
         <w:pict>
-          <v:shape id="_x0000_s1027" type="#_x0000_t202" style="width:2in;height:2in;mso-wrap-style:none;mso-position-horizontal-relative:char;mso-position-vertical-relative:line">
+          <v:shape id="_x0000_s1026" type="#_x0000_t202" style="width:2in;height:2in;mso-wrap-style:none;mso-position-horizontal-relative:char;mso-position-vertical-relative:line">
             <v:textbox style="mso-fit-shape-to-text:t">
               <w:txbxContent>
                 <w:p>
@@ -815,26 +672,16 @@
                     <w:spacing w:after="0" w:line="240" w:lineRule="auto"/>
                   </w:pPr>
                   <w:r>
-                    <w:t>0</w:t>
+                    <w:t>0,10,10</w:t>
                   </w:r>
-                  <w:proofErr w:type="gramStart"/>
-                  <w:r>
-                    <w:t>,10,10</w:t>
-                  </w:r>
-                  <w:proofErr w:type="gramEnd"/>
                 </w:p>
                 <w:p>
                   <w:pPr>
                     <w:spacing w:after="0" w:line="240" w:lineRule="auto"/>
                   </w:pPr>
                   <w:r>
-                    <w:t>0</w:t>
+                    <w:t>0,5,0</w:t>
                   </w:r>
-                  <w:proofErr w:type="gramStart"/>
-                  <w:r>
-                    <w:t>,5,0</w:t>
-                  </w:r>
-                  <w:proofErr w:type="gramEnd"/>
                 </w:p>
                 <w:p>
                   <w:pPr>
@@ -849,39 +696,24 @@
                     <w:spacing w:after="0" w:line="240" w:lineRule="auto"/>
                   </w:pPr>
                   <w:r>
-                    <w:t>10</w:t>
+                    <w:t>10,5,0</w:t>
                   </w:r>
-                  <w:proofErr w:type="gramStart"/>
-                  <w:r>
-                    <w:t>,5,0</w:t>
-                  </w:r>
-                  <w:proofErr w:type="gramEnd"/>
                 </w:p>
                 <w:p>
                   <w:pPr>
                     <w:spacing w:after="0" w:line="240" w:lineRule="auto"/>
                   </w:pPr>
                   <w:r>
-                    <w:t>-1</w:t>
+                    <w:t>-1,1,1,0</w:t>
                   </w:r>
-                  <w:proofErr w:type="gramStart"/>
-                  <w:r>
-                    <w:t>,1,1,0</w:t>
-                  </w:r>
-                  <w:proofErr w:type="gramEnd"/>
                 </w:p>
                 <w:p>
                   <w:pPr>
                     <w:spacing w:after="0" w:line="240" w:lineRule="auto"/>
                   </w:pPr>
                   <w:r>
-                    <w:t>0,-1</w:t>
+                    <w:t>0,-1,0,1</w:t>
                   </w:r>
-                  <w:proofErr w:type="gramStart"/>
-                  <w:r>
-                    <w:t>,0,1</w:t>
-                  </w:r>
-                  <w:proofErr w:type="gramEnd"/>
                 </w:p>
               </w:txbxContent>
             </v:textbox>
@@ -894,6 +726,7 @@
     <w:p/>
     <w:p>
       <w:r>
+        <w:lastRenderedPageBreak/>
         <w:t>The remaining circuits are placed in the appendix.</w:t>
       </w:r>
     </w:p>
@@ -902,7 +735,6 @@
         <w:pStyle w:val="Heading2"/>
       </w:pPr>
       <w:r>
-        <w:lastRenderedPageBreak/>
         <w:t>Question 2</w:t>
       </w:r>
     </w:p>
@@ -1271,18 +1103,10 @@
         <w:t>R=0</w:t>
       </w:r>
       <w:r>
-        <w:t xml:space="preserve"> breaks the </w:t>
-      </w:r>
-      <w:proofErr w:type="spellStart"/>
-      <w:r>
-        <w:t>C</w:t>
-      </w:r>
-      <w:r>
-        <w:t>holeski</w:t>
-      </w:r>
-      <w:proofErr w:type="spellEnd"/>
-      <w:r>
-        <w:t xml:space="preserve"> algorithm implemented).</w:t>
+        <w:t xml:space="preserve"> breaks the C</w:t>
+      </w:r>
+      <w:r>
+        <w:t>holeski algorithm implemented).</w:t>
       </w:r>
     </w:p>
     <w:p>
@@ -1293,34 +1117,10 @@
         <w:t>describe each branch line by line. This results in printing</w:t>
       </w:r>
       <w:r>
-        <w:t xml:space="preserve"> 0</w:t>
-      </w:r>
-      <w:proofErr w:type="gramStart"/>
-      <w:r>
-        <w:t>,1,0</w:t>
-      </w:r>
-      <w:proofErr w:type="gramEnd"/>
-      <w:r>
-        <w:t xml:space="preserve"> for each of the grid branches and</w:t>
-      </w:r>
-      <w:r>
-        <w:t xml:space="preserve"> 0,1,1 for the source branch (having a voltage of </w:t>
-      </w:r>
-      <w:proofErr w:type="spellStart"/>
-      <w:r>
-        <w:t>1V</w:t>
-      </w:r>
-      <w:proofErr w:type="spellEnd"/>
-      <w:r>
-        <w:t xml:space="preserve"> and test resistance of </w:t>
-      </w:r>
-      <w:proofErr w:type="spellStart"/>
-      <w:r>
-        <w:t>1ohm</w:t>
-      </w:r>
-      <w:proofErr w:type="spellEnd"/>
-      <w:r>
-        <w:t>)</w:t>
+        <w:t xml:space="preserve"> 0,1,0 for each of the grid branches and</w:t>
+      </w:r>
+      <w:r>
+        <w:t xml:space="preserve"> 0,1,1 for the source branch (having a voltage of 1V and test resistance of 1ohm)</w:t>
       </w:r>
       <w:r>
         <w:t>.</w:t>
@@ -1340,34 +1140,13 @@
         <w:t xml:space="preserve"> This required a non-trivial algorithm</w:t>
       </w:r>
       <w:r>
-        <w:t>. It consisted of building a list of branches where each branch is identified by coordinates (</w:t>
-      </w:r>
-      <w:proofErr w:type="spellStart"/>
-      <w:r>
-        <w:t>node1</w:t>
-      </w:r>
-      <w:proofErr w:type="gramStart"/>
-      <w:r>
-        <w:t>,node2</w:t>
-      </w:r>
-      <w:proofErr w:type="spellEnd"/>
-      <w:proofErr w:type="gramEnd"/>
-      <w:r>
-        <w:t>). The nodes in the grid were numbered level by level (i.e. top vertex is 1, followed by 2 and 3 on the second level, then 4,</w:t>
+        <w:t>. It consisted of building a list of branches where each branch is identified by coordinates (node1,node2). The nodes in the grid were numbered level by level (i.e. top vertex is 1, followed by 2 and 3 on the second level, then 4,</w:t>
       </w:r>
       <w:r>
         <w:t xml:space="preserve"> </w:t>
       </w:r>
       <w:r>
-        <w:t xml:space="preserve">5 and 6 on the third level, etc.). The branches were generated based on this numbering scheme and likewise level by level. For each level, we would first save the branches linking the top level of nodes to the lower level of nodes, </w:t>
-      </w:r>
-      <w:proofErr w:type="gramStart"/>
-      <w:r>
-        <w:t>then</w:t>
-      </w:r>
-      <w:proofErr w:type="gramEnd"/>
-      <w:r>
-        <w:t xml:space="preserve"> follow that by the flat branches linking the nodes on the lower level. For example, in the case of N=2, we would have the following branches saved in a list in this order: (1,2),(1,3),(2,3),(2,4),(2,5),(3,5),(3,6),(4,5),(5,6).</w:t>
+        <w:t>5 and 6 on the third level, etc.). The branches were generated based on this numbering scheme and likewise level by level. For each level, we would first save the branches linking the top level of nodes to the lower level of nodes, then follow that by the flat branches linking the nodes on the lower level. For example, in the case of N=2, we would have the following branches saved in a list in this order: (1,2),(1,3),(2,3),(2,4),(2,5),(3,5),(3,6),(4,5),(5,6).</w:t>
       </w:r>
     </w:p>
     <w:p>
@@ -1428,15 +1207,7 @@
         </m:r>
       </m:oMath>
       <w:r>
-        <w:t xml:space="preserve">  Each column represented a branch from our list of branches, and had all rows set to 0 except the two nodes defining the branch (</w:t>
-      </w:r>
-      <w:proofErr w:type="spellStart"/>
-      <w:r>
-        <w:t>eg</w:t>
-      </w:r>
-      <w:proofErr w:type="spellEnd"/>
-      <w:r>
-        <w:t>. branch (3,5) would have row 1 set to +1 and row 5 set to -1). Careful consideration was taken in removing the last row (</w:t>
+        <w:t xml:space="preserve">  Each column represented a branch from our list of branches, and had all rows set to 0 except the two nodes defining the branch (eg. branch (3,5) would have row 1 set to +1 and row 5 set to -1). Careful consideration was taken in removing the last row (</w:t>
       </w:r>
       <w:r>
         <w:t>representing</w:t>
@@ -1453,11 +1224,7 @@
     </w:p>
     <w:p>
       <w:r>
-        <w:t xml:space="preserve">Once the input generated and the circuit solved, the only voltage of interest would be the one at node 1. This voltage is used in conjunction with the test resistance and the source voltage to determine </w:t>
-      </w:r>
-      <w:proofErr w:type="gramStart"/>
-      <w:r>
-        <w:t xml:space="preserve">the </w:t>
+        <w:t xml:space="preserve">Once the input generated and the circuit solved, the only voltage of interest would be the one at node 1. This voltage is used in conjunction with the test resistance and the source voltage to determine the </w:t>
       </w:r>
       <m:oMath>
         <m:sSub>
@@ -1488,11 +1255,7 @@
         </m:sSub>
       </m:oMath>
       <w:r>
-        <w:t xml:space="preserve"> of</w:t>
-      </w:r>
-      <w:proofErr w:type="gramEnd"/>
-      <w:r>
-        <w:t xml:space="preserve"> the grid</w:t>
+        <w:t xml:space="preserve"> of the grid</w:t>
       </w:r>
       <w:r>
         <w:t>.</w:t>
@@ -1816,7 +1579,6 @@
           </w:tcPr>
           <w:p>
             <w:r>
-              <w:lastRenderedPageBreak/>
               <w:t>N</w:t>
             </w:r>
           </w:p>
@@ -2272,15 +2034,7 @@
     </w:p>
     <w:p>
       <w:r>
-        <w:t xml:space="preserve">The </w:t>
-      </w:r>
-      <w:proofErr w:type="spellStart"/>
-      <w:r>
-        <w:t>Choleski</w:t>
-      </w:r>
-      <w:proofErr w:type="spellEnd"/>
-      <w:r>
-        <w:t xml:space="preserve"> algorithm implemented in Question 1 has three nested loops for the decomposition and elimination steps, and two nested loops for the back substitution step. This results in a total running time of </w:t>
+        <w:t xml:space="preserve">The Choleski algorithm implemented in Question 1 has three nested loops for the decomposition and elimination steps, and two nested loops for the back substitution step. This results in a total running time of </w:t>
       </w:r>
       <m:oMath>
         <m:r>
@@ -2435,15 +2189,7 @@
         </m:r>
       </m:oMath>
       <w:r>
-        <w:t xml:space="preserve">, where n x n is the dimension of the real, symmetric and positive definite matrix A in </w:t>
-      </w:r>
-      <w:proofErr w:type="spellStart"/>
-      <w:r>
-        <w:t>Ax</w:t>
-      </w:r>
-      <w:proofErr w:type="spellEnd"/>
-      <w:r>
-        <w:t>=b.</w:t>
+        <w:t>, where n x n is the dimension of the real, symmetric and positive definite matrix A in Ax=b.</w:t>
       </w:r>
     </w:p>
     <w:p>
@@ -2523,14 +2269,9 @@
         </m:d>
       </m:oMath>
       <w:r>
-        <w:t xml:space="preserve"> nodes, resulting in a matrix A of </w:t>
-      </w:r>
-      <w:proofErr w:type="gramStart"/>
-      <w:r>
-        <w:t xml:space="preserve">size </w:t>
+        <w:t xml:space="preserve"> nodes, resulting in a matrix A of size </w:t>
       </w:r>
       <m:oMath>
-        <w:proofErr w:type="gramEnd"/>
         <m:d>
           <m:dPr>
             <m:ctrlPr>
@@ -2679,15 +2420,7 @@
         </m:d>
       </m:oMath>
       <w:r>
-        <w:t xml:space="preserve">. This means the </w:t>
-      </w:r>
-      <w:proofErr w:type="spellStart"/>
-      <w:r>
-        <w:t>Choleski</w:t>
-      </w:r>
-      <w:proofErr w:type="spellEnd"/>
-      <w:r>
-        <w:t xml:space="preserve"> algorithm for our scenario would run in </w:t>
+        <w:t xml:space="preserve">. This means the Choleski algorithm for our scenario would run in </w:t>
       </w:r>
       <m:oMath>
         <m:r>
@@ -2841,49 +2574,12 @@
     </w:p>
     <w:p>
       <w:r>
-        <w:t xml:space="preserve">The running time of the </w:t>
-      </w:r>
-      <w:proofErr w:type="spellStart"/>
-      <w:r>
-        <w:t>Choleski</w:t>
-      </w:r>
-      <w:proofErr w:type="spellEnd"/>
-      <w:r>
-        <w:t xml:space="preserve"> method was calculated using the </w:t>
-      </w:r>
-      <w:proofErr w:type="spellStart"/>
-      <w:proofErr w:type="gramStart"/>
-      <w:r>
-        <w:t>time.clock</w:t>
-      </w:r>
-      <w:proofErr w:type="spellEnd"/>
-      <w:r>
-        <w:t>(</w:t>
-      </w:r>
-      <w:proofErr w:type="gramEnd"/>
-      <w:r>
-        <w:t>) method in python. The starting time was registered before the execution of the algorithm, and likewise the ending time at the end of the algorithm. The elapsed time was then computed as the difference between the two.</w:t>
+        <w:t>The running time of the Choleski method was calculated using the time.clock() method in python. The starting time was registered before the execution of the algorithm, and likewise the ending time at the end of the algorithm. The elapsed time was then computed as the difference between the two.</w:t>
       </w:r>
     </w:p>
     <w:p>
       <w:r>
-        <w:t xml:space="preserve">The running time was thus collected for N=2 </w:t>
-      </w:r>
-      <w:proofErr w:type="spellStart"/>
-      <w:r>
-        <w:t>upto</w:t>
-      </w:r>
-      <w:proofErr w:type="spellEnd"/>
-      <w:r>
-        <w:t xml:space="preserve"> </w:t>
-      </w:r>
-      <w:proofErr w:type="gramStart"/>
-      <w:r>
-        <w:t>10,</w:t>
-      </w:r>
-      <w:proofErr w:type="gramEnd"/>
-      <w:r>
-        <w:t xml:space="preserve"> and the following graphs show the results along with a comparison with the theoretical expectations.</w:t>
+        <w:t>The running time was thus collected for N=2 upto 10, and the following graphs show the results along with a comparison with the theoretical expectations.</w:t>
       </w:r>
     </w:p>
     <w:p>
@@ -2892,6 +2588,7 @@
           <w:noProof/>
           <w:lang w:eastAsia="en-CA"/>
         </w:rPr>
+        <w:lastRenderedPageBreak/>
         <w:drawing>
           <wp:inline distT="0" distB="0" distL="0" distR="0">
             <wp:extent cx="4034966" cy="2406700"/>
@@ -2913,7 +2610,6 @@
           <w:noProof/>
           <w:lang w:eastAsia="en-CA"/>
         </w:rPr>
-        <w:lastRenderedPageBreak/>
         <w:drawing>
           <wp:inline distT="0" distB="0" distL="0" distR="0">
             <wp:extent cx="3887267" cy="2315963"/>
@@ -2944,63 +2640,15 @@
     </w:p>
     <w:p>
       <w:r>
-        <w:t xml:space="preserve">A method called </w:t>
-      </w:r>
-      <w:proofErr w:type="spellStart"/>
-      <w:r>
-        <w:t>getHalfBandwidth</w:t>
-      </w:r>
-      <w:proofErr w:type="spellEnd"/>
-      <w:r>
-        <w:t xml:space="preserve"> was written to determine the half-bandwidth of a given matrix. It works by examining every single row in the symmetric matrix and determining the number of elements from the first non-zero value to the diagonal element. The maximum such half-bandwidth is returned as the half-bandwidth of the matrix.</w:t>
+        <w:t>A method called getHalfBandwidth was written to determine the half-bandwidth of a given matrix. It works by examining every single row in the symmetric matrix and determining the number of elements from the first non-zero value to the diagonal element. The maximum such half-bandwidth is returned as the half-bandwidth of the matrix.</w:t>
       </w:r>
     </w:p>
     <w:p>
       <w:r>
-        <w:t xml:space="preserve">The </w:t>
-      </w:r>
-      <w:proofErr w:type="spellStart"/>
-      <w:r>
-        <w:t>Choleski</w:t>
-      </w:r>
-      <w:proofErr w:type="spellEnd"/>
-      <w:r>
-        <w:t xml:space="preserve"> algorithm was then optimized to exploit this property in sparse matrices by changing the looping indices in two instances. First, in the decomposition/elimination step, the middle nested loop was made to run from </w:t>
-      </w:r>
-      <w:proofErr w:type="spellStart"/>
-      <w:r>
-        <w:t>i</w:t>
-      </w:r>
-      <w:proofErr w:type="spellEnd"/>
-      <w:r>
-        <w:t>=</w:t>
-      </w:r>
-      <w:proofErr w:type="spellStart"/>
-      <w:r>
-        <w:t>j+1</w:t>
-      </w:r>
-      <w:proofErr w:type="spellEnd"/>
-      <w:r>
-        <w:t xml:space="preserve"> to the half-bandwidth (instead of n). Then, in the back substitution step, the inner loop was likewise changed </w:t>
-      </w:r>
-      <w:r>
-        <w:t xml:space="preserve">to run from </w:t>
-      </w:r>
-      <w:proofErr w:type="spellStart"/>
-      <w:r>
-        <w:t>i</w:t>
-      </w:r>
-      <w:proofErr w:type="spellEnd"/>
-      <w:r>
-        <w:t>=</w:t>
-      </w:r>
-      <w:proofErr w:type="spellStart"/>
-      <w:r>
-        <w:t>j+1</w:t>
-      </w:r>
-      <w:proofErr w:type="spellEnd"/>
-      <w:r>
-        <w:t xml:space="preserve"> to the half-bandwidth.</w:t>
+        <w:t xml:space="preserve">The Choleski algorithm was then optimized to exploit this property in sparse matrices by changing the looping indices in two instances. First, in the decomposition/elimination step, the middle nested loop was made to run from i=j+1 to the half-bandwidth (instead of n). Then, in the back substitution step, the inner loop was likewise changed </w:t>
+      </w:r>
+      <w:r>
+        <w:t>to run from i=j+1 to the half-bandwidth.</w:t>
       </w:r>
     </w:p>
     <w:p>
@@ -3010,6 +2658,7 @@
     </w:p>
     <w:p>
       <w:r>
+        <w:lastRenderedPageBreak/>
         <w:t xml:space="preserve">Theoretically, </w:t>
       </w:r>
       <w:r>
@@ -3056,14 +2705,9 @@
         </m:r>
       </m:oMath>
       <w:r>
-        <w:t xml:space="preserve"> as seen in the notes. In our scenario, we recall that n </w:t>
-      </w:r>
-      <w:proofErr w:type="gramStart"/>
-      <w:r>
-        <w:t xml:space="preserve">was </w:t>
+        <w:t xml:space="preserve"> as seen in the notes. In our scenario, we recall that n was </w:t>
       </w:r>
       <m:oMath>
-        <w:proofErr w:type="gramEnd"/>
         <m:d>
           <m:dPr>
             <m:ctrlPr>
@@ -3136,42 +2780,20 @@
         </m:d>
       </m:oMath>
       <w:r>
-        <w:t>. Moreover, as seen in the table below</w:t>
-      </w:r>
-      <w:proofErr w:type="gramStart"/>
-      <w:r>
-        <w:t xml:space="preserve">, </w:t>
+        <w:t xml:space="preserve">. Moreover, as seen in the table below, </w:t>
       </w:r>
       <m:oMath>
-        <w:proofErr w:type="gramEnd"/>
         <m:r>
           <w:rPr>
             <w:rFonts w:ascii="Cambria Math" w:hAnsi="Cambria Math"/>
           </w:rPr>
-          <m:t>b</m:t>
-        </m:r>
-        <m:r>
-          <w:rPr>
-            <w:rFonts w:ascii="Cambria Math" w:hAnsi="Cambria Math"/>
-          </w:rPr>
-          <m:t>=</m:t>
-        </m:r>
-        <m:r>
-          <w:rPr>
-            <w:rFonts w:ascii="Cambria Math" w:hAnsi="Cambria Math"/>
-          </w:rPr>
-          <m:t xml:space="preserve"> N+1</m:t>
+          <m:t>b= N+1</m:t>
         </m:r>
       </m:oMath>
       <w:r>
-        <w:t>. Therefore</w:t>
-      </w:r>
-      <w:proofErr w:type="gramStart"/>
-      <w:r>
-        <w:t xml:space="preserve">,  </w:t>
+        <w:t xml:space="preserve">. Therefore,  </w:t>
       </w:r>
       <m:oMath>
-        <w:proofErr w:type="gramEnd"/>
         <m:r>
           <w:rPr>
             <w:rFonts w:ascii="Cambria Math" w:hAnsi="Cambria Math"/>
@@ -3614,7 +3236,6 @@
           </w:tcPr>
           <w:p>
             <w:r>
-              <w:lastRenderedPageBreak/>
               <w:t>8</w:t>
             </w:r>
           </w:p>
@@ -3743,23 +3364,7 @@
                 <w:rFonts w:eastAsia="Times New Roman"/>
                 <w:lang w:eastAsia="en-CA"/>
               </w:rPr>
-              <w:t xml:space="preserve">Normal </w:t>
-            </w:r>
-            <w:proofErr w:type="spellStart"/>
-            <w:r>
-              <w:rPr>
-                <w:rFonts w:eastAsia="Times New Roman"/>
-                <w:lang w:eastAsia="en-CA"/>
-              </w:rPr>
-              <w:t>Choleski</w:t>
-            </w:r>
-            <w:proofErr w:type="spellEnd"/>
-            <w:r>
-              <w:rPr>
-                <w:rFonts w:eastAsia="Times New Roman"/>
-                <w:lang w:eastAsia="en-CA"/>
-              </w:rPr>
-              <w:t xml:space="preserve"> Time (s)</w:t>
+              <w:t>Normal Choleski Time (s)</w:t>
             </w:r>
           </w:p>
         </w:tc>
@@ -3831,21 +3436,12 @@
                 <w:lang w:eastAsia="en-CA"/>
               </w:rPr>
             </w:pPr>
-            <w:proofErr w:type="spellStart"/>
             <w:r>
               <w:rPr>
                 <w:rFonts w:eastAsia="Times New Roman"/>
                 <w:lang w:eastAsia="en-CA"/>
               </w:rPr>
-              <w:t>8.33E</w:t>
-            </w:r>
-            <w:proofErr w:type="spellEnd"/>
-            <w:r>
-              <w:rPr>
-                <w:rFonts w:eastAsia="Times New Roman"/>
-                <w:lang w:eastAsia="en-CA"/>
-              </w:rPr>
-              <w:t>-04</w:t>
+              <w:t>8.33E-04</w:t>
             </w:r>
           </w:p>
         </w:tc>
@@ -3864,21 +3460,12 @@
                 <w:lang w:eastAsia="en-CA"/>
               </w:rPr>
             </w:pPr>
-            <w:proofErr w:type="spellStart"/>
             <w:r>
               <w:rPr>
                 <w:rFonts w:eastAsia="Times New Roman"/>
                 <w:lang w:eastAsia="en-CA"/>
               </w:rPr>
-              <w:t>5.56E</w:t>
-            </w:r>
-            <w:proofErr w:type="spellEnd"/>
-            <w:r>
-              <w:rPr>
-                <w:rFonts w:eastAsia="Times New Roman"/>
-                <w:lang w:eastAsia="en-CA"/>
-              </w:rPr>
-              <w:t>-04</w:t>
+              <w:t>5.56E-04</w:t>
             </w:r>
           </w:p>
         </w:tc>
@@ -3926,21 +3513,12 @@
                 <w:lang w:eastAsia="en-CA"/>
               </w:rPr>
             </w:pPr>
-            <w:proofErr w:type="spellStart"/>
             <w:r>
               <w:rPr>
                 <w:rFonts w:eastAsia="Times New Roman"/>
                 <w:lang w:eastAsia="en-CA"/>
               </w:rPr>
-              <w:t>2.86E</w:t>
-            </w:r>
-            <w:proofErr w:type="spellEnd"/>
-            <w:r>
-              <w:rPr>
-                <w:rFonts w:eastAsia="Times New Roman"/>
-                <w:lang w:eastAsia="en-CA"/>
-              </w:rPr>
-              <w:t>-03</w:t>
+              <w:t>2.86E-03</w:t>
             </w:r>
           </w:p>
         </w:tc>
@@ -3959,21 +3537,12 @@
                 <w:lang w:eastAsia="en-CA"/>
               </w:rPr>
             </w:pPr>
-            <w:proofErr w:type="spellStart"/>
             <w:r>
               <w:rPr>
                 <w:rFonts w:eastAsia="Times New Roman"/>
                 <w:lang w:eastAsia="en-CA"/>
               </w:rPr>
-              <w:t>1.02E</w:t>
-            </w:r>
-            <w:proofErr w:type="spellEnd"/>
-            <w:r>
-              <w:rPr>
-                <w:rFonts w:eastAsia="Times New Roman"/>
-                <w:lang w:eastAsia="en-CA"/>
-              </w:rPr>
-              <w:t>-03</w:t>
+              <w:t>1.02E-03</w:t>
             </w:r>
           </w:p>
         </w:tc>
@@ -4021,21 +3590,12 @@
                 <w:lang w:eastAsia="en-CA"/>
               </w:rPr>
             </w:pPr>
-            <w:proofErr w:type="spellStart"/>
             <w:r>
               <w:rPr>
                 <w:rFonts w:eastAsia="Times New Roman"/>
                 <w:lang w:eastAsia="en-CA"/>
               </w:rPr>
-              <w:t>9.60E</w:t>
-            </w:r>
-            <w:proofErr w:type="spellEnd"/>
-            <w:r>
-              <w:rPr>
-                <w:rFonts w:eastAsia="Times New Roman"/>
-                <w:lang w:eastAsia="en-CA"/>
-              </w:rPr>
-              <w:t>-03</w:t>
+              <w:t>9.60E-03</w:t>
             </w:r>
           </w:p>
         </w:tc>
@@ -4054,21 +3614,12 @@
                 <w:lang w:eastAsia="en-CA"/>
               </w:rPr>
             </w:pPr>
-            <w:proofErr w:type="spellStart"/>
             <w:r>
               <w:rPr>
                 <w:rFonts w:eastAsia="Times New Roman"/>
                 <w:lang w:eastAsia="en-CA"/>
               </w:rPr>
-              <w:t>2.15E</w:t>
-            </w:r>
-            <w:proofErr w:type="spellEnd"/>
-            <w:r>
-              <w:rPr>
-                <w:rFonts w:eastAsia="Times New Roman"/>
-                <w:lang w:eastAsia="en-CA"/>
-              </w:rPr>
-              <w:t>-03</w:t>
+              <w:t>2.15E-03</w:t>
             </w:r>
           </w:p>
         </w:tc>
@@ -4116,21 +3667,12 @@
                 <w:lang w:eastAsia="en-CA"/>
               </w:rPr>
             </w:pPr>
-            <w:proofErr w:type="spellStart"/>
             <w:r>
               <w:rPr>
                 <w:rFonts w:eastAsia="Times New Roman"/>
                 <w:lang w:eastAsia="en-CA"/>
               </w:rPr>
-              <w:t>4.74E</w:t>
-            </w:r>
-            <w:proofErr w:type="spellEnd"/>
-            <w:r>
-              <w:rPr>
-                <w:rFonts w:eastAsia="Times New Roman"/>
-                <w:lang w:eastAsia="en-CA"/>
-              </w:rPr>
-              <w:t>-02</w:t>
+              <w:t>4.74E-02</w:t>
             </w:r>
           </w:p>
         </w:tc>
@@ -4149,21 +3691,12 @@
                 <w:lang w:eastAsia="en-CA"/>
               </w:rPr>
             </w:pPr>
-            <w:proofErr w:type="spellStart"/>
             <w:r>
               <w:rPr>
                 <w:rFonts w:eastAsia="Times New Roman"/>
                 <w:lang w:eastAsia="en-CA"/>
               </w:rPr>
-              <w:t>2.47E</w:t>
-            </w:r>
-            <w:proofErr w:type="spellEnd"/>
-            <w:r>
-              <w:rPr>
-                <w:rFonts w:eastAsia="Times New Roman"/>
-                <w:lang w:eastAsia="en-CA"/>
-              </w:rPr>
-              <w:t>-03</w:t>
+              <w:t>2.47E-03</w:t>
             </w:r>
           </w:p>
         </w:tc>
@@ -4211,21 +3744,12 @@
                 <w:lang w:eastAsia="en-CA"/>
               </w:rPr>
             </w:pPr>
-            <w:proofErr w:type="spellStart"/>
             <w:r>
               <w:rPr>
                 <w:rFonts w:eastAsia="Times New Roman"/>
                 <w:lang w:eastAsia="en-CA"/>
               </w:rPr>
-              <w:t>5.66E</w:t>
-            </w:r>
-            <w:proofErr w:type="spellEnd"/>
-            <w:r>
-              <w:rPr>
-                <w:rFonts w:eastAsia="Times New Roman"/>
-                <w:lang w:eastAsia="en-CA"/>
-              </w:rPr>
-              <w:t>-02</w:t>
+              <w:t>5.66E-02</w:t>
             </w:r>
           </w:p>
         </w:tc>
@@ -4244,21 +3768,12 @@
                 <w:lang w:eastAsia="en-CA"/>
               </w:rPr>
             </w:pPr>
-            <w:proofErr w:type="spellStart"/>
             <w:r>
               <w:rPr>
                 <w:rFonts w:eastAsia="Times New Roman"/>
                 <w:lang w:eastAsia="en-CA"/>
               </w:rPr>
-              <w:t>4.30E</w:t>
-            </w:r>
-            <w:proofErr w:type="spellEnd"/>
-            <w:r>
-              <w:rPr>
-                <w:rFonts w:eastAsia="Times New Roman"/>
-                <w:lang w:eastAsia="en-CA"/>
-              </w:rPr>
-              <w:t>-03</w:t>
+              <w:t>4.30E-03</w:t>
             </w:r>
           </w:p>
         </w:tc>
@@ -4306,21 +3821,12 @@
                 <w:lang w:eastAsia="en-CA"/>
               </w:rPr>
             </w:pPr>
-            <w:proofErr w:type="spellStart"/>
             <w:r>
               <w:rPr>
                 <w:rFonts w:eastAsia="Times New Roman"/>
                 <w:lang w:eastAsia="en-CA"/>
               </w:rPr>
-              <w:t>8.22E</w:t>
-            </w:r>
-            <w:proofErr w:type="spellEnd"/>
-            <w:r>
-              <w:rPr>
-                <w:rFonts w:eastAsia="Times New Roman"/>
-                <w:lang w:eastAsia="en-CA"/>
-              </w:rPr>
-              <w:t>-02</w:t>
+              <w:t>8.22E-02</w:t>
             </w:r>
           </w:p>
         </w:tc>
@@ -4339,21 +3845,12 @@
                 <w:lang w:eastAsia="en-CA"/>
               </w:rPr>
             </w:pPr>
-            <w:proofErr w:type="spellStart"/>
             <w:r>
               <w:rPr>
                 <w:rFonts w:eastAsia="Times New Roman"/>
                 <w:lang w:eastAsia="en-CA"/>
               </w:rPr>
-              <w:t>5.04E</w:t>
-            </w:r>
-            <w:proofErr w:type="spellEnd"/>
-            <w:r>
-              <w:rPr>
-                <w:rFonts w:eastAsia="Times New Roman"/>
-                <w:lang w:eastAsia="en-CA"/>
-              </w:rPr>
-              <w:t>-03</w:t>
+              <w:t>5.04E-03</w:t>
             </w:r>
           </w:p>
         </w:tc>
@@ -4401,21 +3898,12 @@
                 <w:lang w:eastAsia="en-CA"/>
               </w:rPr>
             </w:pPr>
-            <w:proofErr w:type="spellStart"/>
             <w:r>
               <w:rPr>
                 <w:rFonts w:eastAsia="Times New Roman"/>
                 <w:lang w:eastAsia="en-CA"/>
               </w:rPr>
-              <w:t>1.56E</w:t>
-            </w:r>
-            <w:proofErr w:type="spellEnd"/>
-            <w:r>
-              <w:rPr>
-                <w:rFonts w:eastAsia="Times New Roman"/>
-                <w:lang w:eastAsia="en-CA"/>
-              </w:rPr>
-              <w:t>-01</w:t>
+              <w:t>1.56E-01</w:t>
             </w:r>
           </w:p>
         </w:tc>
@@ -4434,21 +3922,12 @@
                 <w:lang w:eastAsia="en-CA"/>
               </w:rPr>
             </w:pPr>
-            <w:proofErr w:type="spellStart"/>
             <w:r>
               <w:rPr>
                 <w:rFonts w:eastAsia="Times New Roman"/>
                 <w:lang w:eastAsia="en-CA"/>
               </w:rPr>
-              <w:t>8.13E</w:t>
-            </w:r>
-            <w:proofErr w:type="spellEnd"/>
-            <w:r>
-              <w:rPr>
-                <w:rFonts w:eastAsia="Times New Roman"/>
-                <w:lang w:eastAsia="en-CA"/>
-              </w:rPr>
-              <w:t>-03</w:t>
+              <w:t>8.13E-03</w:t>
             </w:r>
           </w:p>
         </w:tc>
@@ -4496,21 +3975,12 @@
                 <w:lang w:eastAsia="en-CA"/>
               </w:rPr>
             </w:pPr>
-            <w:proofErr w:type="spellStart"/>
             <w:r>
               <w:rPr>
                 <w:rFonts w:eastAsia="Times New Roman"/>
                 <w:lang w:eastAsia="en-CA"/>
               </w:rPr>
-              <w:t>4.00E</w:t>
-            </w:r>
-            <w:proofErr w:type="spellEnd"/>
-            <w:r>
-              <w:rPr>
-                <w:rFonts w:eastAsia="Times New Roman"/>
-                <w:lang w:eastAsia="en-CA"/>
-              </w:rPr>
-              <w:t>-01</w:t>
+              <w:t>4.00E-01</w:t>
             </w:r>
           </w:p>
         </w:tc>
@@ -4529,21 +3999,12 @@
                 <w:lang w:eastAsia="en-CA"/>
               </w:rPr>
             </w:pPr>
-            <w:proofErr w:type="spellStart"/>
             <w:r>
               <w:rPr>
                 <w:rFonts w:eastAsia="Times New Roman"/>
                 <w:lang w:eastAsia="en-CA"/>
               </w:rPr>
-              <w:t>8.61E</w:t>
-            </w:r>
-            <w:proofErr w:type="spellEnd"/>
-            <w:r>
-              <w:rPr>
-                <w:rFonts w:eastAsia="Times New Roman"/>
-                <w:lang w:eastAsia="en-CA"/>
-              </w:rPr>
-              <w:t>-03</w:t>
+              <w:t>8.61E-03</w:t>
             </w:r>
           </w:p>
         </w:tc>
@@ -4591,21 +4052,12 @@
                 <w:lang w:eastAsia="en-CA"/>
               </w:rPr>
             </w:pPr>
-            <w:proofErr w:type="spellStart"/>
             <w:r>
               <w:rPr>
                 <w:rFonts w:eastAsia="Times New Roman"/>
                 <w:lang w:eastAsia="en-CA"/>
               </w:rPr>
-              <w:t>5.67E</w:t>
-            </w:r>
-            <w:proofErr w:type="spellEnd"/>
-            <w:r>
-              <w:rPr>
-                <w:rFonts w:eastAsia="Times New Roman"/>
-                <w:lang w:eastAsia="en-CA"/>
-              </w:rPr>
-              <w:t>-01</w:t>
+              <w:t>5.67E-01</w:t>
             </w:r>
           </w:p>
         </w:tc>
@@ -4624,21 +4076,12 @@
                 <w:lang w:eastAsia="en-CA"/>
               </w:rPr>
             </w:pPr>
-            <w:proofErr w:type="spellStart"/>
             <w:r>
               <w:rPr>
                 <w:rFonts w:eastAsia="Times New Roman"/>
                 <w:lang w:eastAsia="en-CA"/>
               </w:rPr>
-              <w:t>1.66E</w:t>
-            </w:r>
-            <w:proofErr w:type="spellEnd"/>
-            <w:r>
-              <w:rPr>
-                <w:rFonts w:eastAsia="Times New Roman"/>
-                <w:lang w:eastAsia="en-CA"/>
-              </w:rPr>
-              <w:t>-02</w:t>
+              <w:t>1.66E-02</w:t>
             </w:r>
           </w:p>
         </w:tc>
@@ -4647,6 +4090,11 @@
     <w:p/>
     <w:p>
       <w:r>
+        <w:rPr>
+          <w:noProof/>
+          <w:lang w:eastAsia="en-CA"/>
+        </w:rPr>
+        <w:lastRenderedPageBreak/>
         <w:drawing>
           <wp:inline distT="0" distB="0" distL="0" distR="0">
             <wp:extent cx="4572000" cy="2743200"/>
@@ -4662,17 +4110,29 @@
         </w:drawing>
       </w:r>
     </w:p>
+    <w:p/>
     <w:p>
       <w:pPr>
         <w:pStyle w:val="Heading4"/>
       </w:pPr>
       <w:r>
-        <w:lastRenderedPageBreak/>
         <w:t>(d)</w:t>
       </w:r>
     </w:p>
     <w:p>
       <w:r>
+        <w:t xml:space="preserve">do it for more </w:t>
+      </w:r>
+      <w:r>
+        <w:t>points of N</w:t>
+      </w:r>
+    </w:p>
+    <w:p>
+      <w:r>
+        <w:rPr>
+          <w:noProof/>
+          <w:lang w:eastAsia="en-CA"/>
+        </w:rPr>
         <w:drawing>
           <wp:inline distT="0" distB="0" distL="0" distR="0">
             <wp:extent cx="5657850" cy="3533775"/>
@@ -4693,20 +4153,1136 @@
         <w:pStyle w:val="Heading2"/>
       </w:pPr>
       <w:r>
-        <w:lastRenderedPageBreak/>
         <w:t>Question 3</w:t>
       </w:r>
     </w:p>
     <w:p>
       <w:pPr>
-        <w:pStyle w:val="Heading3"/>
+        <w:pStyle w:val="Heading4"/>
       </w:pPr>
+      <w:r>
+        <w:t>(a)</w:t>
+      </w:r>
     </w:p>
+    <w:p>
+      <w:r>
+        <w:t>asdf</w:t>
+      </w:r>
+    </w:p>
+    <w:p>
+      <w:pPr>
+        <w:pStyle w:val="Heading4"/>
+      </w:pPr>
+      <w:r>
+        <w:lastRenderedPageBreak/>
+        <w:t>(b)</w:t>
+      </w:r>
+    </w:p>
+    <w:tbl>
+      <w:tblPr>
+        <w:tblStyle w:val="TableGrid"/>
+        <w:tblW w:w="0" w:type="auto"/>
+        <w:tblLook w:val="04A0"/>
+      </w:tblPr>
+      <w:tblGrid>
+        <w:gridCol w:w="2394"/>
+        <w:gridCol w:w="2394"/>
+        <w:gridCol w:w="2394"/>
+      </w:tblGrid>
+      <w:tr>
+        <w:tc>
+          <w:tcPr>
+            <w:tcW w:w="2394" w:type="dxa"/>
+          </w:tcPr>
+          <w:p>
+            <w:r>
+              <w:t>w</w:t>
+            </w:r>
+          </w:p>
+        </w:tc>
+        <w:tc>
+          <w:tcPr>
+            <w:tcW w:w="2394" w:type="dxa"/>
+          </w:tcPr>
+          <w:p>
+            <w:r>
+              <w:t>Number of i</w:t>
+            </w:r>
+            <w:r>
+              <w:t>terations</w:t>
+            </w:r>
+          </w:p>
+        </w:tc>
+        <w:tc>
+          <w:tcPr>
+            <w:tcW w:w="2394" w:type="dxa"/>
+          </w:tcPr>
+          <w:p>
+            <w:r>
+              <w:t>(0.06,0.04) potential (V)</w:t>
+            </w:r>
+          </w:p>
+        </w:tc>
+      </w:tr>
+      <w:tr>
+        <w:tc>
+          <w:tcPr>
+            <w:tcW w:w="2394" w:type="dxa"/>
+          </w:tcPr>
+          <w:p>
+            <w:r>
+              <w:t>1.0</w:t>
+            </w:r>
+          </w:p>
+        </w:tc>
+        <w:tc>
+          <w:tcPr>
+            <w:tcW w:w="2394" w:type="dxa"/>
+          </w:tcPr>
+          <w:p>
+            <w:r>
+              <w:t>38</w:t>
+            </w:r>
+          </w:p>
+        </w:tc>
+        <w:tc>
+          <w:tcPr>
+            <w:tcW w:w="2394" w:type="dxa"/>
+          </w:tcPr>
+          <w:p>
+            <w:r>
+              <w:t>3.68421540222</w:t>
+            </w:r>
+          </w:p>
+        </w:tc>
+      </w:tr>
+      <w:tr>
+        <w:tc>
+          <w:tcPr>
+            <w:tcW w:w="2394" w:type="dxa"/>
+          </w:tcPr>
+          <w:p>
+            <w:r>
+              <w:t>1.1</w:t>
+            </w:r>
+          </w:p>
+        </w:tc>
+        <w:tc>
+          <w:tcPr>
+            <w:tcW w:w="2394" w:type="dxa"/>
+          </w:tcPr>
+          <w:p>
+            <w:r>
+              <w:t>31</w:t>
+            </w:r>
+          </w:p>
+        </w:tc>
+        <w:tc>
+          <w:tcPr>
+            <w:tcW w:w="2394" w:type="dxa"/>
+          </w:tcPr>
+          <w:p>
+            <w:r>
+              <w:t>3.68422038302</w:t>
+            </w:r>
+          </w:p>
+        </w:tc>
+      </w:tr>
+      <w:tr>
+        <w:tc>
+          <w:tcPr>
+            <w:tcW w:w="2394" w:type="dxa"/>
+          </w:tcPr>
+          <w:p>
+            <w:r>
+              <w:t>1.2</w:t>
+            </w:r>
+          </w:p>
+        </w:tc>
+        <w:tc>
+          <w:tcPr>
+            <w:tcW w:w="2394" w:type="dxa"/>
+          </w:tcPr>
+          <w:p>
+            <w:r>
+              <w:t>23</w:t>
+            </w:r>
+          </w:p>
+        </w:tc>
+        <w:tc>
+          <w:tcPr>
+            <w:tcW w:w="2394" w:type="dxa"/>
+          </w:tcPr>
+          <w:p>
+            <w:r>
+              <w:t>3.68421932593</w:t>
+            </w:r>
+          </w:p>
+        </w:tc>
+      </w:tr>
+      <w:tr>
+        <w:tc>
+          <w:tcPr>
+            <w:tcW w:w="2394" w:type="dxa"/>
+          </w:tcPr>
+          <w:p>
+            <w:r>
+              <w:t>1.3</w:t>
+            </w:r>
+          </w:p>
+        </w:tc>
+        <w:tc>
+          <w:tcPr>
+            <w:tcW w:w="2394" w:type="dxa"/>
+          </w:tcPr>
+          <w:p>
+            <w:r>
+              <w:t>15</w:t>
+            </w:r>
+          </w:p>
+        </w:tc>
+        <w:tc>
+          <w:tcPr>
+            <w:tcW w:w="2394" w:type="dxa"/>
+          </w:tcPr>
+          <w:p>
+            <w:r>
+              <w:t>3.68422663608</w:t>
+            </w:r>
+          </w:p>
+        </w:tc>
+      </w:tr>
+      <w:tr>
+        <w:tc>
+          <w:tcPr>
+            <w:tcW w:w="2394" w:type="dxa"/>
+          </w:tcPr>
+          <w:p>
+            <w:r>
+              <w:t>1.4</w:t>
+            </w:r>
+          </w:p>
+        </w:tc>
+        <w:tc>
+          <w:tcPr>
+            <w:tcW w:w="2394" w:type="dxa"/>
+          </w:tcPr>
+          <w:p>
+            <w:r>
+              <w:t>17</w:t>
+            </w:r>
+          </w:p>
+        </w:tc>
+        <w:tc>
+          <w:tcPr>
+            <w:tcW w:w="2394" w:type="dxa"/>
+          </w:tcPr>
+          <w:p>
+            <w:r>
+              <w:t>3.68422607221</w:t>
+            </w:r>
+          </w:p>
+        </w:tc>
+      </w:tr>
+      <w:tr>
+        <w:tc>
+          <w:tcPr>
+            <w:tcW w:w="2394" w:type="dxa"/>
+          </w:tcPr>
+          <w:p>
+            <w:r>
+              <w:t>1.5</w:t>
+            </w:r>
+          </w:p>
+        </w:tc>
+        <w:tc>
+          <w:tcPr>
+            <w:tcW w:w="2394" w:type="dxa"/>
+          </w:tcPr>
+          <w:p>
+            <w:r>
+              <w:t>22</w:t>
+            </w:r>
+          </w:p>
+        </w:tc>
+        <w:tc>
+          <w:tcPr>
+            <w:tcW w:w="2394" w:type="dxa"/>
+          </w:tcPr>
+          <w:p>
+            <w:r>
+              <w:t>3.68422493061</w:t>
+            </w:r>
+          </w:p>
+        </w:tc>
+      </w:tr>
+      <w:tr>
+        <w:tc>
+          <w:tcPr>
+            <w:tcW w:w="2394" w:type="dxa"/>
+          </w:tcPr>
+          <w:p>
+            <w:r>
+              <w:t>1.6</w:t>
+            </w:r>
+          </w:p>
+        </w:tc>
+        <w:tc>
+          <w:tcPr>
+            <w:tcW w:w="2394" w:type="dxa"/>
+          </w:tcPr>
+          <w:p>
+            <w:r>
+              <w:t>28</w:t>
+            </w:r>
+          </w:p>
+        </w:tc>
+        <w:tc>
+          <w:tcPr>
+            <w:tcW w:w="2394" w:type="dxa"/>
+          </w:tcPr>
+          <w:p>
+            <w:r>
+              <w:t>3.68423345287</w:t>
+            </w:r>
+          </w:p>
+        </w:tc>
+      </w:tr>
+      <w:tr>
+        <w:tc>
+          <w:tcPr>
+            <w:tcW w:w="2394" w:type="dxa"/>
+          </w:tcPr>
+          <w:p>
+            <w:r>
+              <w:t>1.7</w:t>
+            </w:r>
+          </w:p>
+        </w:tc>
+        <w:tc>
+          <w:tcPr>
+            <w:tcW w:w="2394" w:type="dxa"/>
+          </w:tcPr>
+          <w:p>
+            <w:r>
+              <w:t>40</w:t>
+            </w:r>
+          </w:p>
+        </w:tc>
+        <w:tc>
+          <w:tcPr>
+            <w:tcW w:w="2394" w:type="dxa"/>
+          </w:tcPr>
+          <w:p>
+            <w:r>
+              <w:t>3.68422493539</w:t>
+            </w:r>
+          </w:p>
+        </w:tc>
+      </w:tr>
+      <w:tr>
+        <w:tc>
+          <w:tcPr>
+            <w:tcW w:w="2394" w:type="dxa"/>
+          </w:tcPr>
+          <w:p>
+            <w:r>
+              <w:t>1.8</w:t>
+            </w:r>
+          </w:p>
+        </w:tc>
+        <w:tc>
+          <w:tcPr>
+            <w:tcW w:w="2394" w:type="dxa"/>
+          </w:tcPr>
+          <w:p>
+            <w:r>
+              <w:t>65</w:t>
+            </w:r>
+          </w:p>
+        </w:tc>
+        <w:tc>
+          <w:tcPr>
+            <w:tcW w:w="2394" w:type="dxa"/>
+          </w:tcPr>
+          <w:p>
+            <w:r>
+              <w:t>3.68423136283</w:t>
+            </w:r>
+          </w:p>
+        </w:tc>
+      </w:tr>
+      <w:tr>
+        <w:tc>
+          <w:tcPr>
+            <w:tcW w:w="2394" w:type="dxa"/>
+          </w:tcPr>
+          <w:p>
+            <w:r>
+              <w:t>1.9</w:t>
+            </w:r>
+          </w:p>
+        </w:tc>
+        <w:tc>
+          <w:tcPr>
+            <w:tcW w:w="2394" w:type="dxa"/>
+          </w:tcPr>
+          <w:p>
+            <w:r>
+              <w:t>134</w:t>
+            </w:r>
+          </w:p>
+        </w:tc>
+        <w:tc>
+          <w:tcPr>
+            <w:tcW w:w="2394" w:type="dxa"/>
+          </w:tcPr>
+          <w:p>
+            <w:r>
+              <w:t>3.68422493156</w:t>
+            </w:r>
+          </w:p>
+        </w:tc>
+      </w:tr>
+    </w:tbl>
+    <w:p/>
+    <w:p>
+      <w:r>
+        <w:drawing>
+          <wp:inline distT="0" distB="0" distL="0" distR="0">
+            <wp:extent cx="5429250" cy="3028950"/>
+            <wp:effectExtent l="19050" t="0" r="19050" b="0"/>
+            <wp:docPr id="4" name="Chart 1"/>
+            <wp:cNvGraphicFramePr/>
+            <a:graphic xmlns:a="http://schemas.openxmlformats.org/drawingml/2006/main">
+              <a:graphicData uri="http://schemas.openxmlformats.org/drawingml/2006/chart">
+                <c:chart xmlns:c="http://schemas.openxmlformats.org/drawingml/2006/chart" xmlns:r="http://schemas.openxmlformats.org/officeDocument/2006/relationships" r:id="rId10"/>
+              </a:graphicData>
+            </a:graphic>
+          </wp:inline>
+        </w:drawing>
+      </w:r>
+    </w:p>
+    <w:p>
+      <w:pPr>
+        <w:pStyle w:val="Heading4"/>
+      </w:pPr>
+      <w:r>
+        <w:t>(c)</w:t>
+      </w:r>
+    </w:p>
+    <w:p>
+      <w:r>
+        <w:t>I s</w:t>
+      </w:r>
+      <w:r>
+        <w:t>et w=1.3 as it gives the lowest number of iterations as seen above.</w:t>
+      </w:r>
+    </w:p>
+    <w:tbl>
+      <w:tblPr>
+        <w:tblStyle w:val="TableGrid"/>
+        <w:tblW w:w="0" w:type="auto"/>
+        <w:tblLook w:val="04A0"/>
+      </w:tblPr>
+      <w:tblGrid>
+        <w:gridCol w:w="1915"/>
+        <w:gridCol w:w="1915"/>
+        <w:gridCol w:w="2201"/>
+        <w:gridCol w:w="2441"/>
+      </w:tblGrid>
+      <w:tr>
+        <w:tc>
+          <w:tcPr>
+            <w:tcW w:w="1915" w:type="dxa"/>
+          </w:tcPr>
+          <w:p>
+            <w:r>
+              <w:t>h</w:t>
+            </w:r>
+          </w:p>
+        </w:tc>
+        <w:tc>
+          <w:tcPr>
+            <w:tcW w:w="1915" w:type="dxa"/>
+          </w:tcPr>
+          <w:p>
+            <w:r>
+              <w:t>1/h</w:t>
+            </w:r>
+          </w:p>
+        </w:tc>
+        <w:tc>
+          <w:tcPr>
+            <w:tcW w:w="2201" w:type="dxa"/>
+          </w:tcPr>
+          <w:p>
+            <w:r>
+              <w:t>Number of iterations</w:t>
+            </w:r>
+          </w:p>
+        </w:tc>
+        <w:tc>
+          <w:tcPr>
+            <w:tcW w:w="2441" w:type="dxa"/>
+          </w:tcPr>
+          <w:p>
+            <w:r>
+              <w:t>(0.06,0.04) potential (V)</w:t>
+            </w:r>
+          </w:p>
+        </w:tc>
+      </w:tr>
+      <w:tr>
+        <w:tc>
+          <w:tcPr>
+            <w:tcW w:w="1915" w:type="dxa"/>
+          </w:tcPr>
+          <w:p>
+            <w:r>
+              <w:t>0.02</w:t>
+            </w:r>
+          </w:p>
+        </w:tc>
+        <w:tc>
+          <w:tcPr>
+            <w:tcW w:w="1915" w:type="dxa"/>
+          </w:tcPr>
+          <w:p>
+            <w:pPr>
+              <w:jc w:val="right"/>
+              <w:rPr>
+                <w:rFonts w:ascii="Calibri" w:hAnsi="Calibri" w:cs="Calibri"/>
+                <w:color w:val="000000"/>
+              </w:rPr>
+            </w:pPr>
+            <w:r>
+              <w:rPr>
+                <w:rFonts w:ascii="Calibri" w:hAnsi="Calibri" w:cs="Calibri"/>
+                <w:color w:val="000000"/>
+              </w:rPr>
+              <w:t>50</w:t>
+            </w:r>
+          </w:p>
+        </w:tc>
+        <w:tc>
+          <w:tcPr>
+            <w:tcW w:w="2201" w:type="dxa"/>
+          </w:tcPr>
+          <w:p>
+            <w:r>
+              <w:t>15</w:t>
+            </w:r>
+          </w:p>
+        </w:tc>
+        <w:tc>
+          <w:tcPr>
+            <w:tcW w:w="2441" w:type="dxa"/>
+          </w:tcPr>
+          <w:p>
+            <w:r>
+              <w:t>3.68422663608</w:t>
+            </w:r>
+          </w:p>
+        </w:tc>
+      </w:tr>
+      <w:tr>
+        <w:tc>
+          <w:tcPr>
+            <w:tcW w:w="1915" w:type="dxa"/>
+          </w:tcPr>
+          <w:p>
+            <w:r>
+              <w:t>0.01</w:t>
+            </w:r>
+          </w:p>
+        </w:tc>
+        <w:tc>
+          <w:tcPr>
+            <w:tcW w:w="1915" w:type="dxa"/>
+          </w:tcPr>
+          <w:p>
+            <w:pPr>
+              <w:jc w:val="right"/>
+              <w:rPr>
+                <w:rFonts w:ascii="Calibri" w:hAnsi="Calibri" w:cs="Calibri"/>
+                <w:color w:val="000000"/>
+              </w:rPr>
+            </w:pPr>
+            <w:r>
+              <w:rPr>
+                <w:rFonts w:ascii="Calibri" w:hAnsi="Calibri" w:cs="Calibri"/>
+                <w:color w:val="000000"/>
+              </w:rPr>
+              <w:t>100</w:t>
+            </w:r>
+          </w:p>
+        </w:tc>
+        <w:tc>
+          <w:tcPr>
+            <w:tcW w:w="2201" w:type="dxa"/>
+          </w:tcPr>
+          <w:p>
+            <w:r>
+              <w:t>74</w:t>
+            </w:r>
+          </w:p>
+        </w:tc>
+        <w:tc>
+          <w:tcPr>
+            <w:tcW w:w="2441" w:type="dxa"/>
+          </w:tcPr>
+          <w:p>
+            <w:r>
+              <w:t>3.56707561273</w:t>
+            </w:r>
+          </w:p>
+        </w:tc>
+      </w:tr>
+      <w:tr>
+        <w:tc>
+          <w:tcPr>
+            <w:tcW w:w="1915" w:type="dxa"/>
+          </w:tcPr>
+          <w:p>
+            <w:r>
+              <w:t>0.005</w:t>
+            </w:r>
+          </w:p>
+        </w:tc>
+        <w:tc>
+          <w:tcPr>
+            <w:tcW w:w="1915" w:type="dxa"/>
+          </w:tcPr>
+          <w:p>
+            <w:pPr>
+              <w:jc w:val="right"/>
+              <w:rPr>
+                <w:rFonts w:ascii="Calibri" w:hAnsi="Calibri" w:cs="Calibri"/>
+                <w:color w:val="000000"/>
+              </w:rPr>
+            </w:pPr>
+            <w:r>
+              <w:rPr>
+                <w:rFonts w:ascii="Calibri" w:hAnsi="Calibri" w:cs="Calibri"/>
+                <w:color w:val="000000"/>
+              </w:rPr>
+              <w:t>200</w:t>
+            </w:r>
+          </w:p>
+        </w:tc>
+        <w:tc>
+          <w:tcPr>
+            <w:tcW w:w="2201" w:type="dxa"/>
+          </w:tcPr>
+          <w:p>
+            <w:r>
+              <w:t>265</w:t>
+            </w:r>
+          </w:p>
+        </w:tc>
+        <w:tc>
+          <w:tcPr>
+            <w:tcW w:w="2441" w:type="dxa"/>
+          </w:tcPr>
+          <w:p>
+            <w:r>
+              <w:t>3.52598765785</w:t>
+            </w:r>
+          </w:p>
+        </w:tc>
+      </w:tr>
+      <w:tr>
+        <w:tc>
+          <w:tcPr>
+            <w:tcW w:w="1915" w:type="dxa"/>
+          </w:tcPr>
+          <w:p>
+            <w:r>
+              <w:t>0.0025</w:t>
+            </w:r>
+          </w:p>
+        </w:tc>
+        <w:tc>
+          <w:tcPr>
+            <w:tcW w:w="1915" w:type="dxa"/>
+          </w:tcPr>
+          <w:p>
+            <w:pPr>
+              <w:jc w:val="right"/>
+              <w:rPr>
+                <w:rFonts w:ascii="Calibri" w:hAnsi="Calibri" w:cs="Calibri"/>
+                <w:color w:val="000000"/>
+              </w:rPr>
+            </w:pPr>
+            <w:r>
+              <w:rPr>
+                <w:rFonts w:ascii="Calibri" w:hAnsi="Calibri" w:cs="Calibri"/>
+                <w:color w:val="000000"/>
+              </w:rPr>
+              <w:t>400</w:t>
+            </w:r>
+          </w:p>
+        </w:tc>
+        <w:tc>
+          <w:tcPr>
+            <w:tcW w:w="2201" w:type="dxa"/>
+          </w:tcPr>
+          <w:p>
+            <w:r>
+              <w:t>918</w:t>
+            </w:r>
+          </w:p>
+        </w:tc>
+        <w:tc>
+          <w:tcPr>
+            <w:tcW w:w="2441" w:type="dxa"/>
+          </w:tcPr>
+          <w:p>
+            <w:r>
+              <w:t>3.50981240818</w:t>
+            </w:r>
+          </w:p>
+        </w:tc>
+      </w:tr>
+      <w:tr>
+        <w:tc>
+          <w:tcPr>
+            <w:tcW w:w="1915" w:type="dxa"/>
+          </w:tcPr>
+          <w:p>
+            <w:r>
+              <w:t>0.00125</w:t>
+            </w:r>
+          </w:p>
+        </w:tc>
+        <w:tc>
+          <w:tcPr>
+            <w:tcW w:w="1915" w:type="dxa"/>
+          </w:tcPr>
+          <w:p>
+            <w:pPr>
+              <w:jc w:val="right"/>
+              <w:rPr>
+                <w:rFonts w:ascii="Calibri" w:hAnsi="Calibri" w:cs="Calibri"/>
+                <w:color w:val="000000"/>
+              </w:rPr>
+            </w:pPr>
+            <w:r>
+              <w:rPr>
+                <w:rFonts w:ascii="Calibri" w:hAnsi="Calibri" w:cs="Calibri"/>
+                <w:color w:val="000000"/>
+              </w:rPr>
+              <w:t>800</w:t>
+            </w:r>
+          </w:p>
+        </w:tc>
+        <w:tc>
+          <w:tcPr>
+            <w:tcW w:w="2201" w:type="dxa"/>
+          </w:tcPr>
+          <w:p>
+            <w:r>
+              <w:t>3081</w:t>
+            </w:r>
+          </w:p>
+        </w:tc>
+        <w:tc>
+          <w:tcPr>
+            <w:tcW w:w="2441" w:type="dxa"/>
+          </w:tcPr>
+          <w:p>
+            <w:r>
+              <w:t>3.50098721043</w:t>
+            </w:r>
+          </w:p>
+        </w:tc>
+      </w:tr>
+    </w:tbl>
+    <w:p/>
+    <w:p/>
+    <w:p>
+      <w:r>
+        <w:lastRenderedPageBreak/>
+        <w:drawing>
+          <wp:inline distT="0" distB="0" distL="0" distR="0">
+            <wp:extent cx="4572000" cy="2743200"/>
+            <wp:effectExtent l="19050" t="0" r="19050" b="0"/>
+            <wp:docPr id="5" name="Chart 2"/>
+            <wp:cNvGraphicFramePr/>
+            <a:graphic xmlns:a="http://schemas.openxmlformats.org/drawingml/2006/main">
+              <a:graphicData uri="http://schemas.openxmlformats.org/drawingml/2006/chart">
+                <c:chart xmlns:c="http://schemas.openxmlformats.org/drawingml/2006/chart" xmlns:r="http://schemas.openxmlformats.org/officeDocument/2006/relationships" r:id="rId11"/>
+              </a:graphicData>
+            </a:graphic>
+          </wp:inline>
+        </w:drawing>
+      </w:r>
+    </w:p>
+    <w:p>
+      <w:r>
+        <w:drawing>
+          <wp:inline distT="0" distB="0" distL="0" distR="0">
+            <wp:extent cx="4572000" cy="2743200"/>
+            <wp:effectExtent l="19050" t="0" r="19050" b="0"/>
+            <wp:docPr id="6" name="Chart 3"/>
+            <wp:cNvGraphicFramePr/>
+            <a:graphic xmlns:a="http://schemas.openxmlformats.org/drawingml/2006/main">
+              <a:graphicData uri="http://schemas.openxmlformats.org/drawingml/2006/chart">
+                <c:chart xmlns:c="http://schemas.openxmlformats.org/drawingml/2006/chart" xmlns:r="http://schemas.openxmlformats.org/officeDocument/2006/relationships" r:id="rId12"/>
+              </a:graphicData>
+            </a:graphic>
+          </wp:inline>
+        </w:drawing>
+      </w:r>
+    </w:p>
+    <w:p>
+      <w:pPr>
+        <w:pStyle w:val="Heading4"/>
+      </w:pPr>
+      <w:r>
+        <w:t>(d)</w:t>
+      </w:r>
+    </w:p>
+    <w:tbl>
+      <w:tblPr>
+        <w:tblStyle w:val="TableGrid"/>
+        <w:tblW w:w="0" w:type="auto"/>
+        <w:tblLook w:val="04A0"/>
+      </w:tblPr>
+      <w:tblGrid>
+        <w:gridCol w:w="1915"/>
+        <w:gridCol w:w="1915"/>
+        <w:gridCol w:w="2201"/>
+        <w:gridCol w:w="2441"/>
+      </w:tblGrid>
+      <w:tr>
+        <w:tc>
+          <w:tcPr>
+            <w:tcW w:w="1915" w:type="dxa"/>
+          </w:tcPr>
+          <w:p>
+            <w:r>
+              <w:t>h</w:t>
+            </w:r>
+          </w:p>
+        </w:tc>
+        <w:tc>
+          <w:tcPr>
+            <w:tcW w:w="1915" w:type="dxa"/>
+          </w:tcPr>
+          <w:p>
+            <w:r>
+              <w:t>1/h</w:t>
+            </w:r>
+          </w:p>
+        </w:tc>
+        <w:tc>
+          <w:tcPr>
+            <w:tcW w:w="2201" w:type="dxa"/>
+          </w:tcPr>
+          <w:p>
+            <w:r>
+              <w:t>Number of iterations</w:t>
+            </w:r>
+          </w:p>
+        </w:tc>
+        <w:tc>
+          <w:tcPr>
+            <w:tcW w:w="2441" w:type="dxa"/>
+          </w:tcPr>
+          <w:p>
+            <w:r>
+              <w:t>(0.06,0.04) potential (V)</w:t>
+            </w:r>
+          </w:p>
+        </w:tc>
+      </w:tr>
+      <w:tr>
+        <w:tc>
+          <w:tcPr>
+            <w:tcW w:w="1915" w:type="dxa"/>
+          </w:tcPr>
+          <w:p>
+            <w:r>
+              <w:t>0.02</w:t>
+            </w:r>
+          </w:p>
+        </w:tc>
+        <w:tc>
+          <w:tcPr>
+            <w:tcW w:w="1915" w:type="dxa"/>
+          </w:tcPr>
+          <w:p>
+            <w:pPr>
+              <w:jc w:val="right"/>
+              <w:rPr>
+                <w:rFonts w:ascii="Calibri" w:hAnsi="Calibri" w:cs="Calibri"/>
+                <w:color w:val="000000"/>
+              </w:rPr>
+            </w:pPr>
+            <w:r>
+              <w:rPr>
+                <w:rFonts w:ascii="Calibri" w:hAnsi="Calibri" w:cs="Calibri"/>
+                <w:color w:val="000000"/>
+              </w:rPr>
+              <w:t>50</w:t>
+            </w:r>
+          </w:p>
+        </w:tc>
+        <w:tc>
+          <w:tcPr>
+            <w:tcW w:w="2201" w:type="dxa"/>
+          </w:tcPr>
+          <w:p>
+            <w:r>
+              <w:t>75</w:t>
+            </w:r>
+          </w:p>
+        </w:tc>
+        <w:tc>
+          <w:tcPr>
+            <w:tcW w:w="2441" w:type="dxa"/>
+          </w:tcPr>
+          <w:p>
+            <w:r>
+              <w:t>3.68</w:t>
+            </w:r>
+            <w:r>
+              <w:t>421752176</w:t>
+            </w:r>
+          </w:p>
+        </w:tc>
+      </w:tr>
+      <w:tr>
+        <w:tc>
+          <w:tcPr>
+            <w:tcW w:w="1915" w:type="dxa"/>
+          </w:tcPr>
+          <w:p>
+            <w:r>
+              <w:t>0.01</w:t>
+            </w:r>
+          </w:p>
+        </w:tc>
+        <w:tc>
+          <w:tcPr>
+            <w:tcW w:w="1915" w:type="dxa"/>
+          </w:tcPr>
+          <w:p>
+            <w:pPr>
+              <w:jc w:val="right"/>
+              <w:rPr>
+                <w:rFonts w:ascii="Calibri" w:hAnsi="Calibri" w:cs="Calibri"/>
+                <w:color w:val="000000"/>
+              </w:rPr>
+            </w:pPr>
+            <w:r>
+              <w:rPr>
+                <w:rFonts w:ascii="Calibri" w:hAnsi="Calibri" w:cs="Calibri"/>
+                <w:color w:val="000000"/>
+              </w:rPr>
+              <w:t>100</w:t>
+            </w:r>
+          </w:p>
+        </w:tc>
+        <w:tc>
+          <w:tcPr>
+            <w:tcW w:w="2201" w:type="dxa"/>
+          </w:tcPr>
+          <w:p>
+            <w:r>
+              <w:t>279</w:t>
+            </w:r>
+          </w:p>
+        </w:tc>
+        <w:tc>
+          <w:tcPr>
+            <w:tcW w:w="2441" w:type="dxa"/>
+          </w:tcPr>
+          <w:p>
+            <w:r>
+              <w:t>3.</w:t>
+            </w:r>
+            <w:r>
+              <w:t>56707335729</w:t>
+            </w:r>
+          </w:p>
+        </w:tc>
+      </w:tr>
+      <w:tr>
+        <w:tc>
+          <w:tcPr>
+            <w:tcW w:w="1915" w:type="dxa"/>
+          </w:tcPr>
+          <w:p>
+            <w:r>
+              <w:t>0.005</w:t>
+            </w:r>
+          </w:p>
+        </w:tc>
+        <w:tc>
+          <w:tcPr>
+            <w:tcW w:w="1915" w:type="dxa"/>
+          </w:tcPr>
+          <w:p>
+            <w:pPr>
+              <w:jc w:val="right"/>
+              <w:rPr>
+                <w:rFonts w:ascii="Calibri" w:hAnsi="Calibri" w:cs="Calibri"/>
+                <w:color w:val="000000"/>
+              </w:rPr>
+            </w:pPr>
+            <w:r>
+              <w:rPr>
+                <w:rFonts w:ascii="Calibri" w:hAnsi="Calibri" w:cs="Calibri"/>
+                <w:color w:val="000000"/>
+              </w:rPr>
+              <w:t>200</w:t>
+            </w:r>
+          </w:p>
+        </w:tc>
+        <w:tc>
+          <w:tcPr>
+            <w:tcW w:w="2201" w:type="dxa"/>
+          </w:tcPr>
+          <w:p>
+            <w:r>
+              <w:t>991</w:t>
+            </w:r>
+          </w:p>
+        </w:tc>
+        <w:tc>
+          <w:tcPr>
+            <w:tcW w:w="2441" w:type="dxa"/>
+          </w:tcPr>
+          <w:p>
+            <w:r>
+              <w:t>3.</w:t>
+            </w:r>
+            <w:r>
+              <w:t>52601999468</w:t>
+            </w:r>
+          </w:p>
+        </w:tc>
+      </w:tr>
+      <w:tr>
+        <w:tc>
+          <w:tcPr>
+            <w:tcW w:w="1915" w:type="dxa"/>
+          </w:tcPr>
+          <w:p>
+            <w:r>
+              <w:t>0.0025</w:t>
+            </w:r>
+          </w:p>
+        </w:tc>
+        <w:tc>
+          <w:tcPr>
+            <w:tcW w:w="1915" w:type="dxa"/>
+          </w:tcPr>
+          <w:p>
+            <w:pPr>
+              <w:jc w:val="right"/>
+              <w:rPr>
+                <w:rFonts w:ascii="Calibri" w:hAnsi="Calibri" w:cs="Calibri"/>
+                <w:color w:val="000000"/>
+              </w:rPr>
+            </w:pPr>
+            <w:r>
+              <w:rPr>
+                <w:rFonts w:ascii="Calibri" w:hAnsi="Calibri" w:cs="Calibri"/>
+                <w:color w:val="000000"/>
+              </w:rPr>
+              <w:t>400</w:t>
+            </w:r>
+          </w:p>
+        </w:tc>
+        <w:tc>
+          <w:tcPr>
+            <w:tcW w:w="2201" w:type="dxa"/>
+          </w:tcPr>
+          <w:p>
+            <w:r>
+              <w:t>3422</w:t>
+            </w:r>
+          </w:p>
+        </w:tc>
+        <w:tc>
+          <w:tcPr>
+            <w:tcW w:w="2441" w:type="dxa"/>
+          </w:tcPr>
+          <w:p>
+            <w:r>
+              <w:t>3.</w:t>
+            </w:r>
+            <w:r>
+              <w:t>50990856262</w:t>
+            </w:r>
+          </w:p>
+        </w:tc>
+      </w:tr>
+      <w:tr>
+        <w:tc>
+          <w:tcPr>
+            <w:tcW w:w="1915" w:type="dxa"/>
+          </w:tcPr>
+          <w:p>
+            <w:r>
+              <w:t>0.00125</w:t>
+            </w:r>
+          </w:p>
+        </w:tc>
+        <w:tc>
+          <w:tcPr>
+            <w:tcW w:w="1915" w:type="dxa"/>
+          </w:tcPr>
+          <w:p>
+            <w:pPr>
+              <w:jc w:val="right"/>
+              <w:rPr>
+                <w:rFonts w:ascii="Calibri" w:hAnsi="Calibri" w:cs="Calibri"/>
+                <w:color w:val="000000"/>
+              </w:rPr>
+            </w:pPr>
+            <w:r>
+              <w:rPr>
+                <w:rFonts w:ascii="Calibri" w:hAnsi="Calibri" w:cs="Calibri"/>
+                <w:color w:val="000000"/>
+              </w:rPr>
+              <w:t>800</w:t>
+            </w:r>
+          </w:p>
+        </w:tc>
+        <w:tc>
+          <w:tcPr>
+            <w:tcW w:w="2201" w:type="dxa"/>
+          </w:tcPr>
+          <w:p>
+            <w:r>
+              <w:t>3081</w:t>
+            </w:r>
+          </w:p>
+        </w:tc>
+        <w:tc>
+          <w:tcPr>
+            <w:tcW w:w="2441" w:type="dxa"/>
+          </w:tcPr>
+          <w:p>
+            <w:r>
+              <w:t>3.50098721043</w:t>
+            </w:r>
+          </w:p>
+        </w:tc>
+      </w:tr>
+    </w:tbl>
+    <w:p/>
     <w:p>
       <w:pPr>
         <w:pStyle w:val="Heading1"/>
       </w:pPr>
       <w:r>
+        <w:lastRenderedPageBreak/>
         <w:t>Appendix</w:t>
       </w:r>
     </w:p>
@@ -4743,7 +5319,7 @@
                     </pic:cNvPicPr>
                   </pic:nvPicPr>
                   <pic:blipFill>
-                    <a:blip r:embed="rId10" cstate="print"/>
+                    <a:blip r:embed="rId13" cstate="print"/>
                     <a:srcRect/>
                     <a:stretch>
                       <a:fillRect/>
@@ -4797,7 +5373,7 @@
                     </pic:cNvPicPr>
                   </pic:nvPicPr>
                   <pic:blipFill>
-                    <a:blip r:embed="rId11" cstate="print"/>
+                    <a:blip r:embed="rId14" cstate="print"/>
                     <a:srcRect/>
                     <a:stretch>
                       <a:fillRect/>
@@ -5340,28 +5916,28 @@
                 <c:formatCode>General</c:formatCode>
                 <c:ptCount val="9"/>
                 <c:pt idx="0">
-                  <c:v>8.332635747080008E-4</c:v>
+                  <c:v>8.3326357470800156E-4</c:v>
                 </c:pt>
                 <c:pt idx="1">
                   <c:v>2.8645835333300012E-3</c:v>
                 </c:pt>
                 <c:pt idx="2">
-                  <c:v>9.5952028593600126E-3</c:v>
+                  <c:v>9.5952028593600212E-3</c:v>
                 </c:pt>
                 <c:pt idx="3">
-                  <c:v>4.7374682150300031E-2</c:v>
+                  <c:v>4.7374682150300065E-2</c:v>
                 </c:pt>
                 <c:pt idx="4">
-                  <c:v>5.6628899731099969E-2</c:v>
+                  <c:v>5.6628899731099948E-2</c:v>
                 </c:pt>
                 <c:pt idx="5">
                   <c:v>8.2177452118100028E-2</c:v>
                 </c:pt>
                 <c:pt idx="6">
-                  <c:v>0.15576268960600012</c:v>
+                  <c:v>0.15576268960600023</c:v>
                 </c:pt>
                 <c:pt idx="7">
-                  <c:v>0.39988587745000043</c:v>
+                  <c:v>0.39988587745000076</c:v>
                 </c:pt>
                 <c:pt idx="8">
                   <c:v>0.56723438667600001</c:v>
@@ -5370,11 +5946,11 @@
             </c:numRef>
           </c:yVal>
         </c:ser>
-        <c:axId val="91107328"/>
-        <c:axId val="91124480"/>
+        <c:axId val="71375488"/>
+        <c:axId val="71435008"/>
       </c:scatterChart>
       <c:valAx>
-        <c:axId val="91107328"/>
+        <c:axId val="71375488"/>
         <c:scaling>
           <c:orientation val="minMax"/>
         </c:scaling>
@@ -5398,12 +5974,12 @@
         </c:title>
         <c:numFmt formatCode="General" sourceLinked="1"/>
         <c:tickLblPos val="nextTo"/>
-        <c:crossAx val="91124480"/>
+        <c:crossAx val="71435008"/>
         <c:crosses val="autoZero"/>
         <c:crossBetween val="midCat"/>
       </c:valAx>
       <c:valAx>
-        <c:axId val="91124480"/>
+        <c:axId val="71435008"/>
         <c:scaling>
           <c:orientation val="minMax"/>
           <c:min val="0"/>
@@ -5429,7 +6005,7 @@
         </c:title>
         <c:numFmt formatCode="General" sourceLinked="1"/>
         <c:tickLblPos val="nextTo"/>
-        <c:crossAx val="91107328"/>
+        <c:crossAx val="71375488"/>
         <c:crosses val="autoZero"/>
         <c:crossBetween val="midCat"/>
       </c:valAx>
@@ -5562,11 +6138,11 @@
             </c:numRef>
           </c:yVal>
         </c:ser>
-        <c:axId val="183259520"/>
-        <c:axId val="183262208"/>
+        <c:axId val="71480064"/>
+        <c:axId val="71482368"/>
       </c:scatterChart>
       <c:valAx>
-        <c:axId val="183259520"/>
+        <c:axId val="71480064"/>
         <c:scaling>
           <c:orientation val="minMax"/>
         </c:scaling>
@@ -5590,12 +6166,12 @@
         </c:title>
         <c:numFmt formatCode="General" sourceLinked="1"/>
         <c:tickLblPos val="nextTo"/>
-        <c:crossAx val="183262208"/>
+        <c:crossAx val="71482368"/>
         <c:crosses val="autoZero"/>
         <c:crossBetween val="midCat"/>
       </c:valAx>
       <c:valAx>
-        <c:axId val="183262208"/>
+        <c:axId val="71482368"/>
         <c:scaling>
           <c:orientation val="minMax"/>
           <c:min val="0"/>
@@ -5621,7 +6197,7 @@
         </c:title>
         <c:numFmt formatCode="General" sourceLinked="1"/>
         <c:tickLblPos val="nextTo"/>
-        <c:crossAx val="183259520"/>
+        <c:crossAx val="71480064"/>
         <c:crosses val="autoZero"/>
         <c:crossBetween val="midCat"/>
       </c:valAx>
@@ -5724,41 +6300,41 @@
                 <c:formatCode>General</c:formatCode>
                 <c:ptCount val="9"/>
                 <c:pt idx="0">
-                  <c:v>5.5602103971300011E-4</c:v>
+                  <c:v>5.5602103971300022E-4</c:v>
                 </c:pt>
                 <c:pt idx="1">
-                  <c:v>1.0168119566000002E-3</c:v>
+                  <c:v>1.0168119566000007E-3</c:v>
                 </c:pt>
                 <c:pt idx="2">
-                  <c:v>2.1541975364600006E-3</c:v>
+                  <c:v>2.1541975364600015E-3</c:v>
                 </c:pt>
                 <c:pt idx="3">
                   <c:v>2.46907132966E-3</c:v>
                 </c:pt>
                 <c:pt idx="4">
-                  <c:v>4.295339330270001E-3</c:v>
+                  <c:v>4.2953393302700028E-3</c:v>
                 </c:pt>
                 <c:pt idx="5">
-                  <c:v>5.0364447216000013E-3</c:v>
+                  <c:v>5.036444721600003E-3</c:v>
                 </c:pt>
                 <c:pt idx="6">
                   <c:v>8.1291197000000013E-3</c:v>
                 </c:pt>
                 <c:pt idx="7">
-                  <c:v>8.6121822366200043E-3</c:v>
+                  <c:v>8.6121822366200113E-3</c:v>
                 </c:pt>
                 <c:pt idx="8">
-                  <c:v>1.6555449659000004E-2</c:v>
+                  <c:v>1.6555449659000011E-2</c:v>
                 </c:pt>
               </c:numCache>
             </c:numRef>
           </c:yVal>
         </c:ser>
-        <c:axId val="195091072"/>
-        <c:axId val="209585280"/>
+        <c:axId val="101673216"/>
+        <c:axId val="101708544"/>
       </c:scatterChart>
       <c:valAx>
-        <c:axId val="195091072"/>
+        <c:axId val="101673216"/>
         <c:scaling>
           <c:orientation val="minMax"/>
         </c:scaling>
@@ -5782,12 +6358,12 @@
         </c:title>
         <c:numFmt formatCode="General" sourceLinked="1"/>
         <c:tickLblPos val="nextTo"/>
-        <c:crossAx val="209585280"/>
+        <c:crossAx val="101708544"/>
         <c:crosses val="autoZero"/>
         <c:crossBetween val="midCat"/>
       </c:valAx>
       <c:valAx>
-        <c:axId val="209585280"/>
+        <c:axId val="101708544"/>
         <c:scaling>
           <c:orientation val="minMax"/>
         </c:scaling>
@@ -5812,7 +6388,7 @@
         </c:title>
         <c:numFmt formatCode="General" sourceLinked="1"/>
         <c:tickLblPos val="nextTo"/>
-        <c:crossAx val="195091072"/>
+        <c:crossAx val="101673216"/>
         <c:crosses val="autoZero"/>
         <c:crossBetween val="midCat"/>
       </c:valAx>
@@ -5880,7 +6456,7 @@
               <c:layout>
                 <c:manualLayout>
                   <c:x val="-5.8709973753280839E-2"/>
-                  <c:y val="-5.6499708369787072E-2"/>
+                  <c:y val="-5.6499708369787065E-2"/>
                 </c:manualLayout>
               </c:layout>
               <c:tx>
@@ -5961,13 +6537,13 @@
                   <c:v>2.045901739209893</c:v>
                 </c:pt>
                 <c:pt idx="5">
-                  <c:v>2.1931538780853859</c:v>
+                  <c:v>2.1931538780853872</c:v>
                 </c:pt>
                 <c:pt idx="6">
-                  <c:v>2.3230319343368881</c:v>
+                  <c:v>2.3230319343368877</c:v>
                 </c:pt>
                 <c:pt idx="7">
-                  <c:v>2.4392626220938221</c:v>
+                  <c:v>2.4392626220938198</c:v>
                 </c:pt>
                 <c:pt idx="8">
                   <c:v>2.5443396895158439</c:v>
@@ -5976,11 +6552,11 @@
             </c:numRef>
           </c:yVal>
         </c:ser>
-        <c:axId val="209904000"/>
-        <c:axId val="209906688"/>
+        <c:axId val="58368000"/>
+        <c:axId val="58369920"/>
       </c:scatterChart>
       <c:valAx>
-        <c:axId val="209904000"/>
+        <c:axId val="58368000"/>
         <c:scaling>
           <c:orientation val="minMax"/>
         </c:scaling>
@@ -6004,12 +6580,12 @@
         </c:title>
         <c:numFmt formatCode="General" sourceLinked="1"/>
         <c:tickLblPos val="nextTo"/>
-        <c:crossAx val="209906688"/>
+        <c:crossAx val="58369920"/>
         <c:crosses val="autoZero"/>
         <c:crossBetween val="midCat"/>
       </c:valAx>
       <c:valAx>
-        <c:axId val="209906688"/>
+        <c:axId val="58369920"/>
         <c:scaling>
           <c:orientation val="minMax"/>
         </c:scaling>
@@ -6034,7 +6610,530 @@
         </c:title>
         <c:numFmt formatCode="General" sourceLinked="1"/>
         <c:tickLblPos val="nextTo"/>
-        <c:crossAx val="209904000"/>
+        <c:crossAx val="58368000"/>
+        <c:crosses val="autoZero"/>
+        <c:crossBetween val="midCat"/>
+      </c:valAx>
+    </c:plotArea>
+    <c:plotVisOnly val="1"/>
+  </c:chart>
+  <c:externalData r:id="rId1"/>
+</c:chartSpace>
+</file>
+
+<file path=word/charts/chart5.xml><?xml version="1.0" encoding="utf-8"?>
+<c:chartSpace xmlns:c="http://schemas.openxmlformats.org/drawingml/2006/chart" xmlns:a="http://schemas.openxmlformats.org/drawingml/2006/main" xmlns:r="http://schemas.openxmlformats.org/officeDocument/2006/relationships">
+  <c:lang val="en-CA"/>
+  <c:chart>
+    <c:title>
+      <c:tx>
+        <c:rich>
+          <a:bodyPr/>
+          <a:lstStyle/>
+          <a:p>
+            <a:pPr>
+              <a:defRPr/>
+            </a:pPr>
+            <a:r>
+              <a:rPr lang="en-CA"/>
+              <a:t>Iterations</a:t>
+            </a:r>
+            <a:r>
+              <a:rPr lang="en-CA" baseline="0"/>
+              <a:t> versus w</a:t>
+            </a:r>
+            <a:endParaRPr lang="en-CA"/>
+          </a:p>
+        </c:rich>
+      </c:tx>
+    </c:title>
+    <c:plotArea>
+      <c:layout/>
+      <c:scatterChart>
+        <c:scatterStyle val="smoothMarker"/>
+        <c:ser>
+          <c:idx val="0"/>
+          <c:order val="0"/>
+          <c:tx>
+            <c:strRef>
+              <c:f>Sheet1!$B$94</c:f>
+              <c:strCache>
+                <c:ptCount val="1"/>
+                <c:pt idx="0">
+                  <c:v>iterations</c:v>
+                </c:pt>
+              </c:strCache>
+            </c:strRef>
+          </c:tx>
+          <c:xVal>
+            <c:numRef>
+              <c:f>Sheet1!$A$95:$A$104</c:f>
+              <c:numCache>
+                <c:formatCode>General</c:formatCode>
+                <c:ptCount val="10"/>
+                <c:pt idx="0">
+                  <c:v>1</c:v>
+                </c:pt>
+                <c:pt idx="1">
+                  <c:v>1.1000000000000001</c:v>
+                </c:pt>
+                <c:pt idx="2">
+                  <c:v>1.2</c:v>
+                </c:pt>
+                <c:pt idx="3">
+                  <c:v>1.3</c:v>
+                </c:pt>
+                <c:pt idx="4">
+                  <c:v>1.4</c:v>
+                </c:pt>
+                <c:pt idx="5">
+                  <c:v>1.5</c:v>
+                </c:pt>
+                <c:pt idx="6">
+                  <c:v>1.6</c:v>
+                </c:pt>
+                <c:pt idx="7">
+                  <c:v>1.7</c:v>
+                </c:pt>
+                <c:pt idx="8">
+                  <c:v>1.8</c:v>
+                </c:pt>
+                <c:pt idx="9">
+                  <c:v>1.9000000000000001</c:v>
+                </c:pt>
+              </c:numCache>
+            </c:numRef>
+          </c:xVal>
+          <c:yVal>
+            <c:numRef>
+              <c:f>Sheet1!$B$95:$B$104</c:f>
+              <c:numCache>
+                <c:formatCode>General</c:formatCode>
+                <c:ptCount val="10"/>
+                <c:pt idx="0">
+                  <c:v>38</c:v>
+                </c:pt>
+                <c:pt idx="1">
+                  <c:v>31</c:v>
+                </c:pt>
+                <c:pt idx="2">
+                  <c:v>23</c:v>
+                </c:pt>
+                <c:pt idx="3">
+                  <c:v>15</c:v>
+                </c:pt>
+                <c:pt idx="4">
+                  <c:v>17</c:v>
+                </c:pt>
+                <c:pt idx="5">
+                  <c:v>22</c:v>
+                </c:pt>
+                <c:pt idx="6">
+                  <c:v>28</c:v>
+                </c:pt>
+                <c:pt idx="7">
+                  <c:v>40</c:v>
+                </c:pt>
+                <c:pt idx="8">
+                  <c:v>65</c:v>
+                </c:pt>
+                <c:pt idx="9">
+                  <c:v>134</c:v>
+                </c:pt>
+              </c:numCache>
+            </c:numRef>
+          </c:yVal>
+          <c:smooth val="1"/>
+        </c:ser>
+        <c:axId val="58660352"/>
+        <c:axId val="58662272"/>
+      </c:scatterChart>
+      <c:valAx>
+        <c:axId val="58660352"/>
+        <c:scaling>
+          <c:orientation val="minMax"/>
+          <c:min val="1"/>
+        </c:scaling>
+        <c:axPos val="b"/>
+        <c:title>
+          <c:tx>
+            <c:rich>
+              <a:bodyPr/>
+              <a:lstStyle/>
+              <a:p>
+                <a:pPr>
+                  <a:defRPr/>
+                </a:pPr>
+                <a:r>
+                  <a:rPr lang="en-CA" sz="1200"/>
+                  <a:t>w</a:t>
+                </a:r>
+              </a:p>
+            </c:rich>
+          </c:tx>
+        </c:title>
+        <c:numFmt formatCode="General" sourceLinked="1"/>
+        <c:tickLblPos val="nextTo"/>
+        <c:crossAx val="58662272"/>
+        <c:crosses val="autoZero"/>
+        <c:crossBetween val="midCat"/>
+      </c:valAx>
+      <c:valAx>
+        <c:axId val="58662272"/>
+        <c:scaling>
+          <c:orientation val="minMax"/>
+        </c:scaling>
+        <c:axPos val="l"/>
+        <c:majorGridlines/>
+        <c:title>
+          <c:tx>
+            <c:rich>
+              <a:bodyPr rot="-5400000" vert="horz"/>
+              <a:lstStyle/>
+              <a:p>
+                <a:pPr>
+                  <a:defRPr/>
+                </a:pPr>
+                <a:r>
+                  <a:rPr lang="en-CA" sz="1200"/>
+                  <a:t>Iterations</a:t>
+                </a:r>
+              </a:p>
+            </c:rich>
+          </c:tx>
+        </c:title>
+        <c:numFmt formatCode="General" sourceLinked="1"/>
+        <c:tickLblPos val="nextTo"/>
+        <c:crossAx val="58660352"/>
+        <c:crosses val="autoZero"/>
+        <c:crossBetween val="midCat"/>
+      </c:valAx>
+    </c:plotArea>
+    <c:plotVisOnly val="1"/>
+  </c:chart>
+  <c:externalData r:id="rId1"/>
+</c:chartSpace>
+</file>
+
+<file path=word/charts/chart6.xml><?xml version="1.0" encoding="utf-8"?>
+<c:chartSpace xmlns:c="http://schemas.openxmlformats.org/drawingml/2006/chart" xmlns:a="http://schemas.openxmlformats.org/drawingml/2006/main" xmlns:r="http://schemas.openxmlformats.org/officeDocument/2006/relationships">
+  <c:lang val="en-CA"/>
+  <c:chart>
+    <c:title>
+      <c:tx>
+        <c:rich>
+          <a:bodyPr/>
+          <a:lstStyle/>
+          <a:p>
+            <a:pPr>
+              <a:defRPr/>
+            </a:pPr>
+            <a:r>
+              <a:rPr lang="en-US"/>
+              <a:t>Iterations vs 1/h</a:t>
+            </a:r>
+          </a:p>
+        </c:rich>
+      </c:tx>
+    </c:title>
+    <c:plotArea>
+      <c:layout/>
+      <c:scatterChart>
+        <c:scatterStyle val="smoothMarker"/>
+        <c:ser>
+          <c:idx val="0"/>
+          <c:order val="0"/>
+          <c:tx>
+            <c:strRef>
+              <c:f>Sheet1!$C$111</c:f>
+              <c:strCache>
+                <c:ptCount val="1"/>
+                <c:pt idx="0">
+                  <c:v>Number of iterations</c:v>
+                </c:pt>
+              </c:strCache>
+            </c:strRef>
+          </c:tx>
+          <c:xVal>
+            <c:numRef>
+              <c:f>Sheet1!$B$112:$B$116</c:f>
+              <c:numCache>
+                <c:formatCode>General</c:formatCode>
+                <c:ptCount val="5"/>
+                <c:pt idx="0">
+                  <c:v>50</c:v>
+                </c:pt>
+                <c:pt idx="1">
+                  <c:v>100</c:v>
+                </c:pt>
+                <c:pt idx="2">
+                  <c:v>200</c:v>
+                </c:pt>
+                <c:pt idx="3">
+                  <c:v>400</c:v>
+                </c:pt>
+                <c:pt idx="4">
+                  <c:v>800</c:v>
+                </c:pt>
+              </c:numCache>
+            </c:numRef>
+          </c:xVal>
+          <c:yVal>
+            <c:numRef>
+              <c:f>Sheet1!$C$112:$C$116</c:f>
+              <c:numCache>
+                <c:formatCode>General</c:formatCode>
+                <c:ptCount val="5"/>
+                <c:pt idx="0">
+                  <c:v>15</c:v>
+                </c:pt>
+                <c:pt idx="1">
+                  <c:v>74</c:v>
+                </c:pt>
+                <c:pt idx="2">
+                  <c:v>265</c:v>
+                </c:pt>
+                <c:pt idx="3">
+                  <c:v>918</c:v>
+                </c:pt>
+                <c:pt idx="4">
+                  <c:v>3081</c:v>
+                </c:pt>
+              </c:numCache>
+            </c:numRef>
+          </c:yVal>
+          <c:smooth val="1"/>
+        </c:ser>
+        <c:axId val="58702848"/>
+        <c:axId val="58803328"/>
+      </c:scatterChart>
+      <c:valAx>
+        <c:axId val="58702848"/>
+        <c:scaling>
+          <c:orientation val="minMax"/>
+        </c:scaling>
+        <c:axPos val="b"/>
+        <c:title>
+          <c:tx>
+            <c:rich>
+              <a:bodyPr/>
+              <a:lstStyle/>
+              <a:p>
+                <a:pPr>
+                  <a:defRPr/>
+                </a:pPr>
+                <a:r>
+                  <a:rPr lang="en-CA"/>
+                  <a:t>1/h</a:t>
+                </a:r>
+              </a:p>
+            </c:rich>
+          </c:tx>
+        </c:title>
+        <c:numFmt formatCode="General" sourceLinked="1"/>
+        <c:tickLblPos val="nextTo"/>
+        <c:crossAx val="58803328"/>
+        <c:crosses val="autoZero"/>
+        <c:crossBetween val="midCat"/>
+      </c:valAx>
+      <c:valAx>
+        <c:axId val="58803328"/>
+        <c:scaling>
+          <c:orientation val="minMax"/>
+        </c:scaling>
+        <c:axPos val="l"/>
+        <c:majorGridlines/>
+        <c:title>
+          <c:tx>
+            <c:rich>
+              <a:bodyPr rot="-5400000" vert="horz"/>
+              <a:lstStyle/>
+              <a:p>
+                <a:pPr>
+                  <a:defRPr/>
+                </a:pPr>
+                <a:r>
+                  <a:rPr lang="en-CA"/>
+                  <a:t>Iterations</a:t>
+                </a:r>
+              </a:p>
+            </c:rich>
+          </c:tx>
+        </c:title>
+        <c:numFmt formatCode="General" sourceLinked="1"/>
+        <c:tickLblPos val="nextTo"/>
+        <c:crossAx val="58702848"/>
+        <c:crosses val="autoZero"/>
+        <c:crossBetween val="midCat"/>
+      </c:valAx>
+    </c:plotArea>
+    <c:plotVisOnly val="1"/>
+  </c:chart>
+  <c:externalData r:id="rId1"/>
+</c:chartSpace>
+</file>
+
+<file path=word/charts/chart7.xml><?xml version="1.0" encoding="utf-8"?>
+<c:chartSpace xmlns:c="http://schemas.openxmlformats.org/drawingml/2006/chart" xmlns:a="http://schemas.openxmlformats.org/drawingml/2006/main" xmlns:r="http://schemas.openxmlformats.org/officeDocument/2006/relationships">
+  <c:lang val="en-CA"/>
+  <c:chart>
+    <c:title>
+      <c:tx>
+        <c:rich>
+          <a:bodyPr/>
+          <a:lstStyle/>
+          <a:p>
+            <a:pPr>
+              <a:defRPr/>
+            </a:pPr>
+            <a:r>
+              <a:rPr lang="en-US"/>
+              <a:t>(0.06,0.04)</a:t>
+            </a:r>
+            <a:r>
+              <a:rPr lang="en-US" baseline="0"/>
+              <a:t> Potential </a:t>
+            </a:r>
+            <a:r>
+              <a:rPr lang="en-US"/>
+              <a:t>vs 1/h</a:t>
+            </a:r>
+          </a:p>
+        </c:rich>
+      </c:tx>
+    </c:title>
+    <c:plotArea>
+      <c:layout/>
+      <c:scatterChart>
+        <c:scatterStyle val="smoothMarker"/>
+        <c:ser>
+          <c:idx val="0"/>
+          <c:order val="0"/>
+          <c:tx>
+            <c:strRef>
+              <c:f>Sheet1!$D$111</c:f>
+              <c:strCache>
+                <c:ptCount val="1"/>
+                <c:pt idx="0">
+                  <c:v>(0.06,0.04) potential (V)</c:v>
+                </c:pt>
+              </c:strCache>
+            </c:strRef>
+          </c:tx>
+          <c:xVal>
+            <c:numRef>
+              <c:f>Sheet1!$B$112:$B$116</c:f>
+              <c:numCache>
+                <c:formatCode>General</c:formatCode>
+                <c:ptCount val="5"/>
+                <c:pt idx="0">
+                  <c:v>50</c:v>
+                </c:pt>
+                <c:pt idx="1">
+                  <c:v>100</c:v>
+                </c:pt>
+                <c:pt idx="2">
+                  <c:v>200</c:v>
+                </c:pt>
+                <c:pt idx="3">
+                  <c:v>400</c:v>
+                </c:pt>
+                <c:pt idx="4">
+                  <c:v>800</c:v>
+                </c:pt>
+              </c:numCache>
+            </c:numRef>
+          </c:xVal>
+          <c:yVal>
+            <c:numRef>
+              <c:f>Sheet1!$D$112:$D$116</c:f>
+              <c:numCache>
+                <c:formatCode>General</c:formatCode>
+                <c:ptCount val="5"/>
+                <c:pt idx="0">
+                  <c:v>3.68422663608</c:v>
+                </c:pt>
+                <c:pt idx="1">
+                  <c:v>3.5670756127300001</c:v>
+                </c:pt>
+                <c:pt idx="2">
+                  <c:v>3.5259876578500005</c:v>
+                </c:pt>
+                <c:pt idx="3">
+                  <c:v>3.5098124081799997</c:v>
+                </c:pt>
+                <c:pt idx="4">
+                  <c:v>3.5009872104300004</c:v>
+                </c:pt>
+              </c:numCache>
+            </c:numRef>
+          </c:yVal>
+          <c:smooth val="1"/>
+        </c:ser>
+        <c:axId val="58913536"/>
+        <c:axId val="58915456"/>
+      </c:scatterChart>
+      <c:valAx>
+        <c:axId val="58913536"/>
+        <c:scaling>
+          <c:orientation val="minMax"/>
+        </c:scaling>
+        <c:axPos val="b"/>
+        <c:title>
+          <c:tx>
+            <c:rich>
+              <a:bodyPr/>
+              <a:lstStyle/>
+              <a:p>
+                <a:pPr>
+                  <a:defRPr/>
+                </a:pPr>
+                <a:r>
+                  <a:rPr lang="en-CA"/>
+                  <a:t>1/h</a:t>
+                </a:r>
+              </a:p>
+            </c:rich>
+          </c:tx>
+        </c:title>
+        <c:numFmt formatCode="General" sourceLinked="1"/>
+        <c:tickLblPos val="nextTo"/>
+        <c:crossAx val="58915456"/>
+        <c:crosses val="autoZero"/>
+        <c:crossBetween val="midCat"/>
+      </c:valAx>
+      <c:valAx>
+        <c:axId val="58915456"/>
+        <c:scaling>
+          <c:orientation val="minMax"/>
+        </c:scaling>
+        <c:axPos val="l"/>
+        <c:majorGridlines/>
+        <c:title>
+          <c:tx>
+            <c:rich>
+              <a:bodyPr rot="-5400000" vert="horz"/>
+              <a:lstStyle/>
+              <a:p>
+                <a:pPr>
+                  <a:defRPr/>
+                </a:pPr>
+                <a:r>
+                  <a:rPr lang="en-CA"/>
+                  <a:t>Point</a:t>
+                </a:r>
+                <a:r>
+                  <a:rPr lang="en-CA" baseline="0"/>
+                  <a:t> Potential (V)</a:t>
+                </a:r>
+                <a:endParaRPr lang="en-CA"/>
+              </a:p>
+            </c:rich>
+          </c:tx>
+        </c:title>
+        <c:numFmt formatCode="General" sourceLinked="1"/>
+        <c:tickLblPos val="nextTo"/>
+        <c:crossAx val="58913536"/>
         <c:crosses val="autoZero"/>
         <c:crossBetween val="midCat"/>
       </c:valAx>
@@ -6333,7 +7432,7 @@
 </file>
 
 <file path=customXml/itemProps1.xml><?xml version="1.0" encoding="utf-8"?>
-<ds:datastoreItem xmlns:ds="http://schemas.openxmlformats.org/officeDocument/2006/customXml" ds:itemID="{81B92525-C6A7-469E-A505-9DA379A0BB94}">
+<ds:datastoreItem xmlns:ds="http://schemas.openxmlformats.org/officeDocument/2006/customXml" ds:itemID="{2E059D23-D2E0-46CD-ACE9-5378327501E2}">
   <ds:schemaRefs>
     <ds:schemaRef ds:uri="http://schemas.openxmlformats.org/officeDocument/2006/bibliography"/>
   </ds:schemaRefs>

</xml_diff>